<commit_message>
Database Design-Package Diagram Version 1.2
</commit_message>
<xml_diff>
--- a/Documents/Database Design-Package Diagram/Database Design-Package Diagram 1.1.docx
+++ b/Documents/Database Design-Package Diagram/Database Design-Package Diagram 1.1.docx
@@ -1,6 +1,6 @@
 
 <file path=word/document.xml><?xml version="1.0" encoding="utf-8"?>
-<w:document xmlns:wpc="http://schemas.microsoft.com/office/word/2010/wordprocessingCanvas" xmlns:mo="http://schemas.microsoft.com/office/mac/office/2008/main" xmlns:mc="http://schemas.openxmlformats.org/markup-compatibility/2006" xmlns:mv="urn:schemas-microsoft-com:mac:vml" xmlns:o="urn:schemas-microsoft-com:office:office" xmlns:r="http://schemas.openxmlformats.org/officeDocument/2006/relationships" xmlns:m="http://schemas.openxmlformats.org/officeDocument/2006/math" xmlns:v="urn:schemas-microsoft-com:vml" xmlns:wp14="http://schemas.microsoft.com/office/word/2010/wordprocessingDrawing" xmlns:wp="http://schemas.openxmlformats.org/drawingml/2006/wordprocessingDrawing" xmlns:w10="urn:schemas-microsoft-com:office:word" xmlns:w="http://schemas.openxmlformats.org/wordprocessingml/2006/main" xmlns:w14="http://schemas.microsoft.com/office/word/2010/wordml" xmlns:wpg="http://schemas.microsoft.com/office/word/2010/wordprocessingGroup" xmlns:wpi="http://schemas.microsoft.com/office/word/2010/wordprocessingInk" xmlns:wne="http://schemas.microsoft.com/office/word/2006/wordml" xmlns:wps="http://schemas.microsoft.com/office/word/2010/wordprocessingShape" mc:Ignorable="w14 wp14">
+<w:document xmlns:wpc="http://schemas.microsoft.com/office/word/2010/wordprocessingCanvas" xmlns:mc="http://schemas.openxmlformats.org/markup-compatibility/2006" xmlns:o="urn:schemas-microsoft-com:office:office" xmlns:r="http://schemas.openxmlformats.org/officeDocument/2006/relationships" xmlns:m="http://schemas.openxmlformats.org/officeDocument/2006/math" xmlns:v="urn:schemas-microsoft-com:vml" xmlns:wp14="http://schemas.microsoft.com/office/word/2010/wordprocessingDrawing" xmlns:wp="http://schemas.openxmlformats.org/drawingml/2006/wordprocessingDrawing" xmlns:w10="urn:schemas-microsoft-com:office:word" xmlns:w="http://schemas.openxmlformats.org/wordprocessingml/2006/main" xmlns:w14="http://schemas.microsoft.com/office/word/2010/wordml" xmlns:wpg="http://schemas.microsoft.com/office/word/2010/wordprocessingGroup" xmlns:wpi="http://schemas.microsoft.com/office/word/2010/wordprocessingInk" xmlns:wne="http://schemas.microsoft.com/office/word/2006/wordml" xmlns:wps="http://schemas.microsoft.com/office/word/2010/wordprocessingShape" mc:Ignorable="w14 wp14">
   <w:background w:color="FFFFFF"/>
   <w:body>
     <w:p>
@@ -160,6 +160,8 @@
           <w:lang w:eastAsia="zh-CN"/>
         </w:rPr>
       </w:pPr>
+      <w:bookmarkStart w:id="0" w:name="_GoBack"/>
+      <w:bookmarkEnd w:id="0"/>
     </w:p>
     <w:p>
       <w:pPr>
@@ -174,6 +176,7 @@
         <w:rPr>
           <w:rFonts w:ascii="Times New Roman" w:hAnsi="Times New Roman" w:cs="Times New Roman"/>
           <w:noProof/>
+          <w:lang w:eastAsia="zh-CN"/>
         </w:rPr>
         <w:drawing>
           <wp:anchor distT="0" distB="0" distL="114300" distR="114300" simplePos="0" relativeHeight="251592704" behindDoc="0" locked="0" layoutInCell="1" hidden="0" allowOverlap="1" wp14:anchorId="6B81A7B6" wp14:editId="680BE7A7">
@@ -527,21 +530,7 @@
         <w:rPr>
           <w:rFonts w:ascii="Times New Roman" w:hAnsi="Times New Roman" w:cs="Times New Roman"/>
         </w:rPr>
-        <w:t xml:space="preserve">Submitted To: Dr. </w:t>
-      </w:r>
-      <w:proofErr w:type="spellStart"/>
-      <w:r>
-        <w:rPr>
-          <w:rFonts w:ascii="Times New Roman" w:hAnsi="Times New Roman" w:cs="Times New Roman"/>
-        </w:rPr>
-        <w:t>Joo</w:t>
-      </w:r>
-      <w:proofErr w:type="spellEnd"/>
-      <w:r>
-        <w:rPr>
-          <w:rFonts w:ascii="Times New Roman" w:hAnsi="Times New Roman" w:cs="Times New Roman"/>
-        </w:rPr>
-        <w:t xml:space="preserve"> Tan</w:t>
+        <w:t>Submitted To: Dr. Joo Tan</w:t>
       </w:r>
     </w:p>
     <w:p>
@@ -784,28 +773,13 @@
           <w:rFonts w:ascii="Times New Roman" w:hAnsi="Times New Roman" w:cs="Times New Roman"/>
         </w:rPr>
         <w:tab/>
-      </w:r>
-      <w:proofErr w:type="gramStart"/>
-      <w:r>
-        <w:rPr>
-          <w:rFonts w:ascii="Times New Roman" w:hAnsi="Times New Roman" w:cs="Times New Roman"/>
-        </w:rPr>
         <w:t xml:space="preserve">2.5.1  </w:t>
       </w:r>
-      <w:proofErr w:type="spellStart"/>
-      <w:r>
-        <w:rPr>
-          <w:rFonts w:ascii="Times New Roman" w:hAnsi="Times New Roman" w:cs="Times New Roman"/>
-        </w:rPr>
-        <w:t>UserTable</w:t>
-      </w:r>
-      <w:proofErr w:type="spellEnd"/>
-      <w:proofErr w:type="gramEnd"/>
-      <w:r>
-        <w:rPr>
-          <w:rFonts w:ascii="Times New Roman" w:hAnsi="Times New Roman" w:cs="Times New Roman"/>
-        </w:rPr>
-        <w:t>…………………………………………………………………….</w:t>
+      <w:r>
+        <w:rPr>
+          <w:rFonts w:ascii="Times New Roman" w:hAnsi="Times New Roman" w:cs="Times New Roman"/>
+        </w:rPr>
+        <w:t>UserTable…………………………………………………………………….</w:t>
       </w:r>
       <w:r>
         <w:rPr>
@@ -832,28 +806,7 @@
           <w:rFonts w:ascii="Times New Roman" w:hAnsi="Times New Roman" w:cs="Times New Roman"/>
         </w:rPr>
         <w:tab/>
-      </w:r>
-      <w:proofErr w:type="gramStart"/>
-      <w:r>
-        <w:rPr>
-          <w:rFonts w:ascii="Times New Roman" w:hAnsi="Times New Roman" w:cs="Times New Roman"/>
-        </w:rPr>
-        <w:t xml:space="preserve">2.5.2  </w:t>
-      </w:r>
-      <w:proofErr w:type="spellStart"/>
-      <w:r>
-        <w:rPr>
-          <w:rFonts w:ascii="Times New Roman" w:hAnsi="Times New Roman" w:cs="Times New Roman"/>
-        </w:rPr>
-        <w:t>ProjrctTable</w:t>
-      </w:r>
-      <w:proofErr w:type="spellEnd"/>
-      <w:proofErr w:type="gramEnd"/>
-      <w:r>
-        <w:rPr>
-          <w:rFonts w:ascii="Times New Roman" w:hAnsi="Times New Roman" w:cs="Times New Roman"/>
-        </w:rPr>
-        <w:t>…………………………………………………………………..</w:t>
+        <w:t>2.5.2  ProjrctTable…………………………………………………………………..</w:t>
       </w:r>
     </w:p>
     <w:p>
@@ -874,28 +827,7 @@
           <w:rFonts w:ascii="Times New Roman" w:hAnsi="Times New Roman" w:cs="Times New Roman"/>
         </w:rPr>
         <w:tab/>
-      </w:r>
-      <w:proofErr w:type="gramStart"/>
-      <w:r>
-        <w:rPr>
-          <w:rFonts w:ascii="Times New Roman" w:hAnsi="Times New Roman" w:cs="Times New Roman"/>
-        </w:rPr>
-        <w:t xml:space="preserve">2.5.3  </w:t>
-      </w:r>
-      <w:proofErr w:type="spellStart"/>
-      <w:r>
-        <w:rPr>
-          <w:rFonts w:ascii="Times New Roman" w:hAnsi="Times New Roman" w:cs="Times New Roman"/>
-        </w:rPr>
-        <w:t>TaskTable</w:t>
-      </w:r>
-      <w:proofErr w:type="spellEnd"/>
-      <w:proofErr w:type="gramEnd"/>
-      <w:r>
-        <w:rPr>
-          <w:rFonts w:ascii="Times New Roman" w:hAnsi="Times New Roman" w:cs="Times New Roman"/>
-        </w:rPr>
-        <w:t>…………………………………………………………………….</w:t>
+        <w:t>2.5.3  TaskTable…………………………………………………………………….</w:t>
       </w:r>
       <w:r>
         <w:rPr>
@@ -922,28 +854,7 @@
           <w:rFonts w:ascii="Times New Roman" w:hAnsi="Times New Roman" w:cs="Times New Roman"/>
         </w:rPr>
         <w:tab/>
-      </w:r>
-      <w:proofErr w:type="gramStart"/>
-      <w:r>
-        <w:rPr>
-          <w:rFonts w:ascii="Times New Roman" w:hAnsi="Times New Roman" w:cs="Times New Roman"/>
-        </w:rPr>
-        <w:t xml:space="preserve">2.5.4  </w:t>
-      </w:r>
-      <w:proofErr w:type="spellStart"/>
-      <w:r>
-        <w:rPr>
-          <w:rFonts w:ascii="Times New Roman" w:hAnsi="Times New Roman" w:cs="Times New Roman"/>
-        </w:rPr>
-        <w:t>ProgressTable</w:t>
-      </w:r>
-      <w:proofErr w:type="spellEnd"/>
-      <w:proofErr w:type="gramEnd"/>
-      <w:r>
-        <w:rPr>
-          <w:rFonts w:ascii="Times New Roman" w:hAnsi="Times New Roman" w:cs="Times New Roman"/>
-        </w:rPr>
-        <w:t>………………………………………………………………...</w:t>
+        <w:t>2.5.4  ProgressTable………………………………………………………………...</w:t>
       </w:r>
     </w:p>
     <w:p>
@@ -1833,16 +1744,7 @@
           <w:rFonts w:ascii="Times New Roman" w:hAnsi="Times New Roman" w:cs="Times New Roman"/>
           <w:color w:val="FF0000"/>
         </w:rPr>
-        <w:t>A database can be defined/described in many ways. Below you will find a basic overview of what database software, tables, and relationships we are using to create the Project Management database. There is an ER-Diagram to visually show table r</w:t>
-      </w:r>
-      <w:bookmarkStart w:id="0" w:name="_GoBack"/>
-      <w:bookmarkEnd w:id="0"/>
-      <w:r>
-        <w:rPr>
-          <w:rFonts w:ascii="Times New Roman" w:hAnsi="Times New Roman" w:cs="Times New Roman"/>
-          <w:color w:val="FF0000"/>
-        </w:rPr>
-        <w:t xml:space="preserve">elationships and table descriptions to help explain their functionality and purposes. Lastly, each </w:t>
+        <w:t xml:space="preserve">A database can be defined/described in many ways. Below you will find a basic overview of what database software, tables, and relationships we are using to create the Project Management database. There is an ER-Diagram to visually show table relationships and table descriptions to help explain their functionality and purposes. Lastly, each </w:t>
       </w:r>
       <w:r>
         <w:rPr>
@@ -1856,23 +1758,7 @@
           <w:rFonts w:ascii="Times New Roman" w:hAnsi="Times New Roman" w:cs="Times New Roman"/>
           <w:color w:val="FF0000"/>
         </w:rPr>
-        <w:t xml:space="preserve">table’s attributes </w:t>
-      </w:r>
-      <w:proofErr w:type="gramStart"/>
-      <w:r>
-        <w:rPr>
-          <w:rFonts w:ascii="Times New Roman" w:hAnsi="Times New Roman" w:cs="Times New Roman"/>
-          <w:color w:val="FF0000"/>
-        </w:rPr>
-        <w:t>have</w:t>
-      </w:r>
-      <w:proofErr w:type="gramEnd"/>
-      <w:r>
-        <w:rPr>
-          <w:rFonts w:ascii="Times New Roman" w:hAnsi="Times New Roman" w:cs="Times New Roman"/>
-          <w:color w:val="FF0000"/>
-        </w:rPr>
-        <w:t xml:space="preserve"> explanations and examples.</w:t>
+        <w:t>table’s attributes have explanations and examples.</w:t>
       </w:r>
     </w:p>
     <w:p>
@@ -1961,7 +1847,6 @@
         </w:rPr>
         <w:t xml:space="preserve">the </w:t>
       </w:r>
-      <w:proofErr w:type="spellStart"/>
       <w:r>
         <w:rPr>
           <w:rFonts w:ascii="Times New Roman" w:hAnsi="Times New Roman" w:cs="Times New Roman"/>
@@ -1969,7 +1854,6 @@
         </w:rPr>
         <w:t>sqlitebrowser</w:t>
       </w:r>
-      <w:proofErr w:type="spellEnd"/>
       <w:r>
         <w:rPr>
           <w:rFonts w:ascii="Times New Roman" w:hAnsi="Times New Roman" w:cs="Times New Roman"/>
@@ -1996,39 +1880,7 @@
           <w:rFonts w:ascii="Times New Roman" w:hAnsi="Times New Roman" w:cs="Times New Roman"/>
           <w:color w:val="FF0000"/>
         </w:rPr>
-        <w:t xml:space="preserve"> manipulation in the future </w:t>
-      </w:r>
-      <w:proofErr w:type="gramStart"/>
-      <w:r>
-        <w:rPr>
-          <w:rFonts w:ascii="Times New Roman" w:hAnsi="Times New Roman" w:cs="Times New Roman"/>
-          <w:color w:val="FF0000"/>
-        </w:rPr>
-        <w:t>and  smooth</w:t>
-      </w:r>
-      <w:proofErr w:type="gramEnd"/>
-      <w:r>
-        <w:rPr>
-          <w:rFonts w:ascii="Times New Roman" w:hAnsi="Times New Roman" w:cs="Times New Roman"/>
-          <w:color w:val="FF0000"/>
-        </w:rPr>
-        <w:t xml:space="preserve"> transitions if we would ever like to change our database to a higher level software due </w:t>
-      </w:r>
-      <w:proofErr w:type="spellStart"/>
-      <w:r>
-        <w:rPr>
-          <w:rFonts w:ascii="Times New Roman" w:hAnsi="Times New Roman" w:cs="Times New Roman"/>
-          <w:color w:val="FF0000"/>
-        </w:rPr>
-        <w:t>sqlitebrowser’s</w:t>
-      </w:r>
-      <w:proofErr w:type="spellEnd"/>
-      <w:r>
-        <w:rPr>
-          <w:rFonts w:ascii="Times New Roman" w:hAnsi="Times New Roman" w:cs="Times New Roman"/>
-          <w:color w:val="FF0000"/>
-        </w:rPr>
-        <w:t xml:space="preserve"> export functionality. </w:t>
+        <w:t xml:space="preserve"> manipulation in the future and  smooth transitions if we would ever like to change our database to a higher level software due sqlitebrowser’s export functionality. </w:t>
       </w:r>
       <w:r>
         <w:rPr>
@@ -2042,71 +1894,7 @@
           <w:rFonts w:ascii="Times New Roman" w:hAnsi="Times New Roman" w:cs="Times New Roman"/>
           <w:color w:val="FF0000"/>
         </w:rPr>
-        <w:t xml:space="preserve">currently only has 4 tables: </w:t>
-      </w:r>
-      <w:proofErr w:type="spellStart"/>
-      <w:r>
-        <w:rPr>
-          <w:rFonts w:ascii="Times New Roman" w:hAnsi="Times New Roman" w:cs="Times New Roman"/>
-          <w:color w:val="FF0000"/>
-        </w:rPr>
-        <w:t>UserTable</w:t>
-      </w:r>
-      <w:proofErr w:type="spellEnd"/>
-      <w:r>
-        <w:rPr>
-          <w:rFonts w:ascii="Times New Roman" w:hAnsi="Times New Roman" w:cs="Times New Roman"/>
-          <w:color w:val="FF0000"/>
-        </w:rPr>
-        <w:t xml:space="preserve">, </w:t>
-      </w:r>
-      <w:proofErr w:type="spellStart"/>
-      <w:r>
-        <w:rPr>
-          <w:rFonts w:ascii="Times New Roman" w:hAnsi="Times New Roman" w:cs="Times New Roman"/>
-          <w:color w:val="FF0000"/>
-        </w:rPr>
-        <w:t>ProjectTable</w:t>
-      </w:r>
-      <w:proofErr w:type="spellEnd"/>
-      <w:r>
-        <w:rPr>
-          <w:rFonts w:ascii="Times New Roman" w:hAnsi="Times New Roman" w:cs="Times New Roman"/>
-          <w:color w:val="FF0000"/>
-        </w:rPr>
-        <w:t xml:space="preserve">, </w:t>
-      </w:r>
-      <w:proofErr w:type="spellStart"/>
-      <w:r>
-        <w:rPr>
-          <w:rFonts w:ascii="Times New Roman" w:hAnsi="Times New Roman" w:cs="Times New Roman"/>
-          <w:color w:val="FF0000"/>
-        </w:rPr>
-        <w:t>TaskTable</w:t>
-      </w:r>
-      <w:proofErr w:type="spellEnd"/>
-      <w:r>
-        <w:rPr>
-          <w:rFonts w:ascii="Times New Roman" w:hAnsi="Times New Roman" w:cs="Times New Roman"/>
-          <w:color w:val="FF0000"/>
-        </w:rPr>
-        <w:t xml:space="preserve">, and </w:t>
-      </w:r>
-      <w:proofErr w:type="spellStart"/>
-      <w:r>
-        <w:rPr>
-          <w:rFonts w:ascii="Times New Roman" w:hAnsi="Times New Roman" w:cs="Times New Roman"/>
-          <w:color w:val="FF0000"/>
-        </w:rPr>
-        <w:t>ProgressTable</w:t>
-      </w:r>
-      <w:proofErr w:type="spellEnd"/>
-      <w:r>
-        <w:rPr>
-          <w:rFonts w:ascii="Times New Roman" w:hAnsi="Times New Roman" w:cs="Times New Roman"/>
-          <w:color w:val="FF0000"/>
-        </w:rPr>
-        <w:t>. These 4 tables hold all the key data that the app will use on a daily basis. Since this database is easily manipulated we will continually look for ways to improve its speed and lessen its storage complexity</w:t>
+        <w:t>currently only has 4 tables: UserTable, ProjectTable, TaskTable, and ProgressTable. These 4 tables hold all the key data that the app will use on a daily basis. Since this database is easily manipulated we will continually look for ways to improve its speed and lessen its storage complexity</w:t>
       </w:r>
       <w:r>
         <w:rPr>
@@ -2234,63 +2022,7 @@
         <w:rPr>
           <w:rFonts w:ascii="Times New Roman" w:hAnsi="Times New Roman" w:cs="Times New Roman"/>
         </w:rPr>
-        <w:t xml:space="preserve">for now), each table is important for application use. The tables are as follows: </w:t>
-      </w:r>
-      <w:proofErr w:type="spellStart"/>
-      <w:r>
-        <w:rPr>
-          <w:rFonts w:ascii="Times New Roman" w:hAnsi="Times New Roman" w:cs="Times New Roman"/>
-        </w:rPr>
-        <w:t>UserTable</w:t>
-      </w:r>
-      <w:proofErr w:type="spellEnd"/>
-      <w:r>
-        <w:rPr>
-          <w:rFonts w:ascii="Times New Roman" w:hAnsi="Times New Roman" w:cs="Times New Roman"/>
-        </w:rPr>
-        <w:t xml:space="preserve">, </w:t>
-      </w:r>
-      <w:proofErr w:type="spellStart"/>
-      <w:r>
-        <w:rPr>
-          <w:rFonts w:ascii="Times New Roman" w:hAnsi="Times New Roman" w:cs="Times New Roman"/>
-        </w:rPr>
-        <w:t>ProjectTable</w:t>
-      </w:r>
-      <w:proofErr w:type="spellEnd"/>
-      <w:r>
-        <w:rPr>
-          <w:rFonts w:ascii="Times New Roman" w:hAnsi="Times New Roman" w:cs="Times New Roman"/>
-        </w:rPr>
-        <w:t xml:space="preserve">, </w:t>
-      </w:r>
-      <w:proofErr w:type="spellStart"/>
-      <w:r>
-        <w:rPr>
-          <w:rFonts w:ascii="Times New Roman" w:hAnsi="Times New Roman" w:cs="Times New Roman"/>
-        </w:rPr>
-        <w:t>TaskTable</w:t>
-      </w:r>
-      <w:proofErr w:type="spellEnd"/>
-      <w:r>
-        <w:rPr>
-          <w:rFonts w:ascii="Times New Roman" w:hAnsi="Times New Roman" w:cs="Times New Roman"/>
-        </w:rPr>
-        <w:t xml:space="preserve">, </w:t>
-      </w:r>
-      <w:proofErr w:type="spellStart"/>
-      <w:r>
-        <w:rPr>
-          <w:rFonts w:ascii="Times New Roman" w:hAnsi="Times New Roman" w:cs="Times New Roman"/>
-        </w:rPr>
-        <w:t>ProgressTable</w:t>
-      </w:r>
-      <w:proofErr w:type="spellEnd"/>
-      <w:r>
-        <w:rPr>
-          <w:rFonts w:ascii="Times New Roman" w:hAnsi="Times New Roman" w:cs="Times New Roman"/>
-        </w:rPr>
-        <w:t xml:space="preserve">. </w:t>
+        <w:t xml:space="preserve">for now), each table is important for application use. The tables are as follows: UserTable, ProjectTable, TaskTable, ProgressTable. </w:t>
       </w:r>
     </w:p>
     <w:p>
@@ -2436,21 +2168,12 @@
                 <w:b w:val="0"/>
               </w:rPr>
             </w:pPr>
-            <w:proofErr w:type="spellStart"/>
             <w:r>
               <w:rPr>
                 <w:rFonts w:ascii="Times New Roman" w:hAnsi="Times New Roman" w:cs="Times New Roman"/>
                 <w:b w:val="0"/>
               </w:rPr>
-              <w:t>UserTable</w:t>
-            </w:r>
-            <w:proofErr w:type="spellEnd"/>
-            <w:r>
-              <w:rPr>
-                <w:rFonts w:ascii="Times New Roman" w:hAnsi="Times New Roman" w:cs="Times New Roman"/>
-                <w:b w:val="0"/>
-              </w:rPr>
-              <w:t xml:space="preserve"> </w:t>
+              <w:t xml:space="preserve">UserTable </w:t>
             </w:r>
           </w:p>
         </w:tc>
@@ -2465,67 +2188,17 @@
                 <w:rFonts w:ascii="Times New Roman" w:hAnsi="Times New Roman" w:cs="Times New Roman"/>
               </w:rPr>
             </w:pPr>
-            <w:proofErr w:type="spellStart"/>
-            <w:r>
-              <w:rPr>
-                <w:rFonts w:ascii="Times New Roman" w:hAnsi="Times New Roman" w:cs="Times New Roman"/>
-              </w:rPr>
-              <w:t>UserID</w:t>
-            </w:r>
-            <w:proofErr w:type="spellEnd"/>
-            <w:r>
-              <w:rPr>
-                <w:rFonts w:ascii="Times New Roman" w:hAnsi="Times New Roman" w:cs="Times New Roman"/>
-              </w:rPr>
-              <w:t xml:space="preserve"> (primar</w:t>
-            </w:r>
-            <w:r>
-              <w:rPr>
-                <w:rFonts w:ascii="Times New Roman" w:hAnsi="Times New Roman" w:cs="Times New Roman"/>
-              </w:rPr>
-              <w:t xml:space="preserve">y key), </w:t>
-            </w:r>
-            <w:proofErr w:type="spellStart"/>
-            <w:r>
-              <w:rPr>
-                <w:rFonts w:ascii="Times New Roman" w:hAnsi="Times New Roman" w:cs="Times New Roman"/>
-              </w:rPr>
-              <w:t>FirstName</w:t>
-            </w:r>
-            <w:proofErr w:type="spellEnd"/>
-            <w:r>
-              <w:rPr>
-                <w:rFonts w:ascii="Times New Roman" w:hAnsi="Times New Roman" w:cs="Times New Roman"/>
-              </w:rPr>
-              <w:t xml:space="preserve">, </w:t>
-            </w:r>
-            <w:proofErr w:type="spellStart"/>
-            <w:r>
-              <w:rPr>
-                <w:rFonts w:ascii="Times New Roman" w:hAnsi="Times New Roman" w:cs="Times New Roman"/>
-              </w:rPr>
-              <w:t>LastName</w:t>
-            </w:r>
-            <w:proofErr w:type="spellEnd"/>
-            <w:r>
-              <w:rPr>
-                <w:rFonts w:ascii="Times New Roman" w:hAnsi="Times New Roman" w:cs="Times New Roman"/>
-              </w:rPr>
-              <w:t xml:space="preserve">, Email, Password, Bio, </w:t>
-            </w:r>
-            <w:proofErr w:type="spellStart"/>
-            <w:r>
-              <w:rPr>
-                <w:rFonts w:ascii="Times New Roman" w:hAnsi="Times New Roman" w:cs="Times New Roman"/>
-              </w:rPr>
-              <w:t>ProjectList</w:t>
-            </w:r>
-            <w:proofErr w:type="spellEnd"/>
-            <w:r>
-              <w:rPr>
-                <w:rFonts w:ascii="Times New Roman" w:hAnsi="Times New Roman" w:cs="Times New Roman"/>
-              </w:rPr>
-              <w:t>, Picture</w:t>
+            <w:r>
+              <w:rPr>
+                <w:rFonts w:ascii="Times New Roman" w:hAnsi="Times New Roman" w:cs="Times New Roman"/>
+              </w:rPr>
+              <w:t>UserID (primar</w:t>
+            </w:r>
+            <w:r>
+              <w:rPr>
+                <w:rFonts w:ascii="Times New Roman" w:hAnsi="Times New Roman" w:cs="Times New Roman"/>
+              </w:rPr>
+              <w:t>y key), FirstName, LastName, Email, Password, Bio, ProjectList, Picture</w:t>
             </w:r>
           </w:p>
         </w:tc>
@@ -2547,7 +2220,6 @@
                 <w:b w:val="0"/>
               </w:rPr>
             </w:pPr>
-            <w:proofErr w:type="spellStart"/>
             <w:r>
               <w:rPr>
                 <w:rFonts w:ascii="Times New Roman" w:hAnsi="Times New Roman" w:cs="Times New Roman"/>
@@ -2555,7 +2227,6 @@
               </w:rPr>
               <w:t>ProjectTable</w:t>
             </w:r>
-            <w:proofErr w:type="spellEnd"/>
           </w:p>
         </w:tc>
         <w:tc>
@@ -2569,39 +2240,17 @@
                 <w:rFonts w:ascii="Times New Roman" w:hAnsi="Times New Roman" w:cs="Times New Roman"/>
               </w:rPr>
             </w:pPr>
-            <w:proofErr w:type="spellStart"/>
-            <w:r>
-              <w:rPr>
-                <w:rFonts w:ascii="Times New Roman" w:hAnsi="Times New Roman" w:cs="Times New Roman"/>
-              </w:rPr>
-              <w:t>ProjectID</w:t>
-            </w:r>
-            <w:proofErr w:type="spellEnd"/>
-            <w:r>
-              <w:rPr>
-                <w:rFonts w:ascii="Times New Roman" w:hAnsi="Times New Roman" w:cs="Times New Roman"/>
-              </w:rPr>
-              <w:t xml:space="preserve"> (primary </w:t>
-            </w:r>
-            <w:r>
-              <w:rPr>
-                <w:rFonts w:ascii="Times New Roman" w:hAnsi="Times New Roman" w:cs="Times New Roman"/>
-              </w:rPr>
-              <w:t xml:space="preserve">key), Leader, </w:t>
-            </w:r>
-            <w:proofErr w:type="spellStart"/>
-            <w:r>
-              <w:rPr>
-                <w:rFonts w:ascii="Times New Roman" w:hAnsi="Times New Roman" w:cs="Times New Roman"/>
-              </w:rPr>
-              <w:t>MemberList</w:t>
-            </w:r>
-            <w:proofErr w:type="spellEnd"/>
-            <w:r>
-              <w:rPr>
-                <w:rFonts w:ascii="Times New Roman" w:hAnsi="Times New Roman" w:cs="Times New Roman"/>
-              </w:rPr>
-              <w:t>, Name, Description, Progress</w:t>
+            <w:r>
+              <w:rPr>
+                <w:rFonts w:ascii="Times New Roman" w:hAnsi="Times New Roman" w:cs="Times New Roman"/>
+              </w:rPr>
+              <w:t xml:space="preserve">ProjectID (primary </w:t>
+            </w:r>
+            <w:r>
+              <w:rPr>
+                <w:rFonts w:ascii="Times New Roman" w:hAnsi="Times New Roman" w:cs="Times New Roman"/>
+              </w:rPr>
+              <w:t>key), Leader, MemberList, Name, Description, Progress</w:t>
             </w:r>
           </w:p>
         </w:tc>
@@ -2624,7 +2273,6 @@
                 <w:b w:val="0"/>
               </w:rPr>
             </w:pPr>
-            <w:proofErr w:type="spellStart"/>
             <w:r>
               <w:rPr>
                 <w:rFonts w:ascii="Times New Roman" w:hAnsi="Times New Roman" w:cs="Times New Roman"/>
@@ -2632,7 +2280,6 @@
               </w:rPr>
               <w:t>TaskTable</w:t>
             </w:r>
-            <w:proofErr w:type="spellEnd"/>
           </w:p>
         </w:tc>
         <w:tc>
@@ -2646,67 +2293,17 @@
                 <w:rFonts w:ascii="Times New Roman" w:hAnsi="Times New Roman" w:cs="Times New Roman"/>
               </w:rPr>
             </w:pPr>
-            <w:proofErr w:type="spellStart"/>
-            <w:r>
-              <w:rPr>
-                <w:rFonts w:ascii="Times New Roman" w:hAnsi="Times New Roman" w:cs="Times New Roman"/>
-              </w:rPr>
-              <w:t>TaskID</w:t>
-            </w:r>
-            <w:proofErr w:type="spellEnd"/>
-            <w:r>
-              <w:rPr>
-                <w:rFonts w:ascii="Times New Roman" w:hAnsi="Times New Roman" w:cs="Times New Roman"/>
-              </w:rPr>
-              <w:t xml:space="preserve"> (primar</w:t>
-            </w:r>
-            <w:r>
-              <w:rPr>
-                <w:rFonts w:ascii="Times New Roman" w:hAnsi="Times New Roman" w:cs="Times New Roman"/>
-              </w:rPr>
-              <w:t xml:space="preserve">y key), </w:t>
-            </w:r>
-            <w:proofErr w:type="spellStart"/>
-            <w:r>
-              <w:rPr>
-                <w:rFonts w:ascii="Times New Roman" w:hAnsi="Times New Roman" w:cs="Times New Roman"/>
-              </w:rPr>
-              <w:t>UserID</w:t>
-            </w:r>
-            <w:proofErr w:type="spellEnd"/>
-            <w:r>
-              <w:rPr>
-                <w:rFonts w:ascii="Times New Roman" w:hAnsi="Times New Roman" w:cs="Times New Roman"/>
-              </w:rPr>
-              <w:t xml:space="preserve">, </w:t>
-            </w:r>
-            <w:proofErr w:type="spellStart"/>
-            <w:r>
-              <w:rPr>
-                <w:rFonts w:ascii="Times New Roman" w:hAnsi="Times New Roman" w:cs="Times New Roman"/>
-              </w:rPr>
-              <w:t>ProjectID</w:t>
-            </w:r>
-            <w:proofErr w:type="spellEnd"/>
-            <w:r>
-              <w:rPr>
-                <w:rFonts w:ascii="Times New Roman" w:hAnsi="Times New Roman" w:cs="Times New Roman"/>
-              </w:rPr>
-              <w:t xml:space="preserve">, Description, Progress, Status, Priority, </w:t>
-            </w:r>
-            <w:proofErr w:type="spellStart"/>
-            <w:r>
-              <w:rPr>
-                <w:rFonts w:ascii="Times New Roman" w:hAnsi="Times New Roman" w:cs="Times New Roman"/>
-              </w:rPr>
-              <w:t>DueDate</w:t>
-            </w:r>
-            <w:proofErr w:type="spellEnd"/>
-            <w:r>
-              <w:rPr>
-                <w:rFonts w:ascii="Times New Roman" w:hAnsi="Times New Roman" w:cs="Times New Roman"/>
-              </w:rPr>
-              <w:t>, Dependency</w:t>
+            <w:r>
+              <w:rPr>
+                <w:rFonts w:ascii="Times New Roman" w:hAnsi="Times New Roman" w:cs="Times New Roman"/>
+              </w:rPr>
+              <w:t>TaskID (primar</w:t>
+            </w:r>
+            <w:r>
+              <w:rPr>
+                <w:rFonts w:ascii="Times New Roman" w:hAnsi="Times New Roman" w:cs="Times New Roman"/>
+              </w:rPr>
+              <w:t>y key), UserID, ProjectID, Description, Progress, Status, Priority, DueDate, Dependency</w:t>
             </w:r>
           </w:p>
         </w:tc>
@@ -2728,7 +2325,6 @@
                 <w:b w:val="0"/>
               </w:rPr>
             </w:pPr>
-            <w:proofErr w:type="spellStart"/>
             <w:r>
               <w:rPr>
                 <w:rFonts w:ascii="Times New Roman" w:hAnsi="Times New Roman" w:cs="Times New Roman"/>
@@ -2737,7 +2333,6 @@
               <w:lastRenderedPageBreak/>
               <w:t>ProgressTable</w:t>
             </w:r>
-            <w:proofErr w:type="spellEnd"/>
           </w:p>
         </w:tc>
         <w:tc>
@@ -2751,67 +2346,17 @@
                 <w:rFonts w:ascii="Times New Roman" w:hAnsi="Times New Roman" w:cs="Times New Roman"/>
               </w:rPr>
             </w:pPr>
-            <w:proofErr w:type="spellStart"/>
-            <w:r>
-              <w:rPr>
-                <w:rFonts w:ascii="Times New Roman" w:hAnsi="Times New Roman" w:cs="Times New Roman"/>
-              </w:rPr>
-              <w:t>ProgressID</w:t>
-            </w:r>
-            <w:proofErr w:type="spellEnd"/>
-            <w:r>
-              <w:rPr>
-                <w:rFonts w:ascii="Times New Roman" w:hAnsi="Times New Roman" w:cs="Times New Roman"/>
-              </w:rPr>
-              <w:t xml:space="preserve"> (prima</w:t>
-            </w:r>
-            <w:r>
-              <w:rPr>
-                <w:rFonts w:ascii="Times New Roman" w:hAnsi="Times New Roman" w:cs="Times New Roman"/>
-              </w:rPr>
-              <w:t xml:space="preserve">ry key), </w:t>
-            </w:r>
-            <w:proofErr w:type="spellStart"/>
-            <w:r>
-              <w:rPr>
-                <w:rFonts w:ascii="Times New Roman" w:hAnsi="Times New Roman" w:cs="Times New Roman"/>
-              </w:rPr>
-              <w:t>UserID</w:t>
-            </w:r>
-            <w:proofErr w:type="spellEnd"/>
-            <w:r>
-              <w:rPr>
-                <w:rFonts w:ascii="Times New Roman" w:hAnsi="Times New Roman" w:cs="Times New Roman"/>
-              </w:rPr>
-              <w:t xml:space="preserve">, </w:t>
-            </w:r>
-            <w:proofErr w:type="spellStart"/>
-            <w:r>
-              <w:rPr>
-                <w:rFonts w:ascii="Times New Roman" w:hAnsi="Times New Roman" w:cs="Times New Roman"/>
-              </w:rPr>
-              <w:t>ProjectID</w:t>
-            </w:r>
-            <w:proofErr w:type="spellEnd"/>
-            <w:r>
-              <w:rPr>
-                <w:rFonts w:ascii="Times New Roman" w:hAnsi="Times New Roman" w:cs="Times New Roman"/>
-              </w:rPr>
-              <w:t xml:space="preserve">, </w:t>
-            </w:r>
-            <w:proofErr w:type="spellStart"/>
-            <w:r>
-              <w:rPr>
-                <w:rFonts w:ascii="Times New Roman" w:hAnsi="Times New Roman" w:cs="Times New Roman"/>
-              </w:rPr>
-              <w:t>TaskID</w:t>
-            </w:r>
-            <w:proofErr w:type="spellEnd"/>
-            <w:r>
-              <w:rPr>
-                <w:rFonts w:ascii="Times New Roman" w:hAnsi="Times New Roman" w:cs="Times New Roman"/>
-              </w:rPr>
-              <w:t>, Progress</w:t>
+            <w:r>
+              <w:rPr>
+                <w:rFonts w:ascii="Times New Roman" w:hAnsi="Times New Roman" w:cs="Times New Roman"/>
+              </w:rPr>
+              <w:t>ProgressID (prima</w:t>
+            </w:r>
+            <w:r>
+              <w:rPr>
+                <w:rFonts w:ascii="Times New Roman" w:hAnsi="Times New Roman" w:cs="Times New Roman"/>
+              </w:rPr>
+              <w:t>ry key), UserID, ProjectID, TaskID, Progress</w:t>
             </w:r>
           </w:p>
         </w:tc>
@@ -2930,6 +2475,7 @@
         <w:rPr>
           <w:rFonts w:ascii="Times New Roman" w:hAnsi="Times New Roman" w:cs="Times New Roman"/>
           <w:noProof/>
+          <w:lang w:eastAsia="zh-CN"/>
         </w:rPr>
         <w:drawing>
           <wp:inline distT="0" distB="0" distL="0" distR="0" wp14:anchorId="2BC2D94C" wp14:editId="6D16F41A">
@@ -3054,7 +2600,6 @@
           <w:sz w:val="32"/>
           <w:szCs w:val="32"/>
         </w:rPr>
-        <w:lastRenderedPageBreak/>
         <w:t>2</w:t>
       </w:r>
       <w:r>
@@ -3110,46 +2655,14 @@
           <w:rFonts w:ascii="Times New Roman" w:hAnsi="Times New Roman" w:cs="Times New Roman"/>
           <w:color w:val="FF0000"/>
         </w:rPr>
-        <w:t xml:space="preserve">Please note that this relational database is using SQLite. Therefore, it is very </w:t>
-      </w:r>
-      <w:proofErr w:type="gramStart"/>
-      <w:r>
-        <w:rPr>
-          <w:rFonts w:ascii="Times New Roman" w:hAnsi="Times New Roman" w:cs="Times New Roman"/>
-          <w:color w:val="FF0000"/>
-        </w:rPr>
-        <w:t>light weight</w:t>
-      </w:r>
-      <w:proofErr w:type="gramEnd"/>
-      <w:r>
-        <w:rPr>
-          <w:rFonts w:ascii="Times New Roman" w:hAnsi="Times New Roman" w:cs="Times New Roman"/>
-          <w:color w:val="FF0000"/>
-        </w:rPr>
-        <w:t xml:space="preserve"> and does not come with all the usual bells and whistles of MySQL.</w:t>
-      </w:r>
-      <w:r>
-        <w:rPr>
-          <w:rFonts w:ascii="Times New Roman" w:hAnsi="Times New Roman" w:cs="Times New Roman"/>
-          <w:color w:val="FF0000"/>
-        </w:rPr>
-        <w:t xml:space="preserve"> For example, the data type </w:t>
-      </w:r>
-      <w:proofErr w:type="gramStart"/>
-      <w:r>
-        <w:rPr>
-          <w:rFonts w:ascii="Times New Roman" w:hAnsi="Times New Roman" w:cs="Times New Roman"/>
-          <w:color w:val="FF0000"/>
-        </w:rPr>
-        <w:t>VARCHAR(</w:t>
-      </w:r>
-      <w:proofErr w:type="gramEnd"/>
-      <w:r>
-        <w:rPr>
-          <w:rFonts w:ascii="Times New Roman" w:hAnsi="Times New Roman" w:cs="Times New Roman"/>
-          <w:color w:val="FF0000"/>
-        </w:rPr>
-        <w:t xml:space="preserve">255) falls within SQLite’s TEXT affinity, this is why you won’t see the data type size in the tables to follow. For more information on this topic please consult </w:t>
+        <w:t>Please note that this relational database is using SQLite. Therefore, it is very light weight and does not come with all the usual bells and whistles of MySQL.</w:t>
+      </w:r>
+      <w:r>
+        <w:rPr>
+          <w:rFonts w:ascii="Times New Roman" w:hAnsi="Times New Roman" w:cs="Times New Roman"/>
+          <w:color w:val="FF0000"/>
+        </w:rPr>
+        <w:t xml:space="preserve"> For example, the data type VARCHAR(255) falls within SQLite’s TEXT affinity, this is why you won’t see the data type size in the tables to follow. For more information on this topic please consult </w:t>
       </w:r>
       <w:hyperlink r:id="rId19" w:history="1">
         <w:r>
@@ -3186,19 +2699,8 @@
           <w:sz w:val="28"/>
           <w:szCs w:val="28"/>
         </w:rPr>
-        <w:t xml:space="preserve">2.5.1 </w:t>
-      </w:r>
-      <w:proofErr w:type="spellStart"/>
-      <w:r>
-        <w:rPr>
-          <w:rFonts w:ascii="Times New Roman" w:hAnsi="Times New Roman" w:cs="Times New Roman"/>
-          <w:b/>
-          <w:sz w:val="28"/>
-          <w:szCs w:val="28"/>
-        </w:rPr>
-        <w:t>UserTable</w:t>
-      </w:r>
-      <w:proofErr w:type="spellEnd"/>
+        <w:t>2.5.1 UserTable</w:t>
+      </w:r>
     </w:p>
     <w:p>
       <w:pPr>
@@ -3213,23 +2715,7 @@
           <w:rFonts w:ascii="Times New Roman" w:hAnsi="Times New Roman" w:cs="Times New Roman"/>
           <w:color w:val="FF0000"/>
         </w:rPr>
-        <w:t xml:space="preserve">The </w:t>
-      </w:r>
-      <w:proofErr w:type="spellStart"/>
-      <w:r>
-        <w:rPr>
-          <w:rFonts w:ascii="Times New Roman" w:hAnsi="Times New Roman" w:cs="Times New Roman"/>
-          <w:color w:val="FF0000"/>
-        </w:rPr>
-        <w:t>UserTable</w:t>
-      </w:r>
-      <w:proofErr w:type="spellEnd"/>
-      <w:r>
-        <w:rPr>
-          <w:rFonts w:ascii="Times New Roman" w:hAnsi="Times New Roman" w:cs="Times New Roman"/>
-          <w:color w:val="FF0000"/>
-        </w:rPr>
-        <w:t xml:space="preserve"> below is used to hold the basic information of a system user</w:t>
+        <w:t>The UserTable below is used to hold the basic information of a system user</w:t>
       </w:r>
       <w:r>
         <w:rPr>
@@ -3243,23 +2729,7 @@
           <w:rFonts w:ascii="Times New Roman" w:hAnsi="Times New Roman" w:cs="Times New Roman"/>
           <w:color w:val="FF0000"/>
         </w:rPr>
-        <w:t xml:space="preserve"> The </w:t>
-      </w:r>
-      <w:proofErr w:type="spellStart"/>
-      <w:r>
-        <w:rPr>
-          <w:rFonts w:ascii="Times New Roman" w:hAnsi="Times New Roman" w:cs="Times New Roman"/>
-          <w:color w:val="FF0000"/>
-        </w:rPr>
-        <w:t>UserID</w:t>
-      </w:r>
-      <w:proofErr w:type="spellEnd"/>
-      <w:r>
-        <w:rPr>
-          <w:rFonts w:ascii="Times New Roman" w:hAnsi="Times New Roman" w:cs="Times New Roman"/>
-          <w:color w:val="FF0000"/>
-        </w:rPr>
-        <w:t xml:space="preserve"> acts as the primary key and is automatically generated and incremented each time a new user is created. The only required fields for </w:t>
+        <w:t xml:space="preserve"> The UserID acts as the primary key and is automatically generated and incremented each time a new user is created. The only required fields for </w:t>
       </w:r>
       <w:r>
         <w:rPr>
@@ -3273,87 +2743,14 @@
           <w:rFonts w:ascii="Times New Roman" w:hAnsi="Times New Roman" w:cs="Times New Roman"/>
           <w:color w:val="FF0000"/>
         </w:rPr>
-        <w:t xml:space="preserve"> are Email and Password to allow the user to quickly access the application. Users will be able to update the fields: </w:t>
-      </w:r>
-      <w:proofErr w:type="spellStart"/>
-      <w:r>
-        <w:rPr>
-          <w:rFonts w:ascii="Times New Roman" w:hAnsi="Times New Roman" w:cs="Times New Roman"/>
-          <w:color w:val="FF0000"/>
-        </w:rPr>
-        <w:t>FirstName</w:t>
-      </w:r>
-      <w:proofErr w:type="spellEnd"/>
-      <w:r>
-        <w:rPr>
-          <w:rFonts w:ascii="Times New Roman" w:hAnsi="Times New Roman" w:cs="Times New Roman"/>
-          <w:color w:val="FF0000"/>
-        </w:rPr>
-        <w:t xml:space="preserve">, </w:t>
-      </w:r>
-      <w:proofErr w:type="spellStart"/>
-      <w:r>
-        <w:rPr>
-          <w:rFonts w:ascii="Times New Roman" w:hAnsi="Times New Roman" w:cs="Times New Roman"/>
-          <w:color w:val="FF0000"/>
-        </w:rPr>
-        <w:t>LastName</w:t>
-      </w:r>
-      <w:proofErr w:type="spellEnd"/>
-      <w:r>
-        <w:rPr>
-          <w:rFonts w:ascii="Times New Roman" w:hAnsi="Times New Roman" w:cs="Times New Roman"/>
-          <w:color w:val="FF0000"/>
-        </w:rPr>
-        <w:t xml:space="preserve">, Bio, and Picture from the profile screen within the app. Lastly, the </w:t>
-      </w:r>
-      <w:proofErr w:type="spellStart"/>
-      <w:r>
-        <w:rPr>
-          <w:rFonts w:ascii="Times New Roman" w:hAnsi="Times New Roman" w:cs="Times New Roman"/>
-          <w:color w:val="FF0000"/>
-        </w:rPr>
-        <w:t>ProjectList</w:t>
-      </w:r>
-      <w:proofErr w:type="spellEnd"/>
-      <w:r>
-        <w:rPr>
-          <w:rFonts w:ascii="Times New Roman" w:hAnsi="Times New Roman" w:cs="Times New Roman"/>
-          <w:color w:val="FF0000"/>
-        </w:rPr>
-        <w:t xml:space="preserve"> column will hold a </w:t>
-      </w:r>
-      <w:proofErr w:type="gramStart"/>
-      <w:r>
-        <w:rPr>
-          <w:rFonts w:ascii="Times New Roman" w:hAnsi="Times New Roman" w:cs="Times New Roman"/>
-          <w:color w:val="FF0000"/>
-        </w:rPr>
-        <w:t>comma separated</w:t>
-      </w:r>
-      <w:proofErr w:type="gramEnd"/>
-      <w:r>
-        <w:rPr>
-          <w:rFonts w:ascii="Times New Roman" w:hAnsi="Times New Roman" w:cs="Times New Roman"/>
-          <w:color w:val="FF0000"/>
-        </w:rPr>
-        <w:t xml:space="preserve"> string of </w:t>
-      </w:r>
-      <w:proofErr w:type="spellStart"/>
-      <w:r>
-        <w:rPr>
-          <w:rFonts w:ascii="Times New Roman" w:hAnsi="Times New Roman" w:cs="Times New Roman"/>
-          <w:color w:val="FF0000"/>
-        </w:rPr>
-        <w:t>ProjectIDs</w:t>
-      </w:r>
-      <w:proofErr w:type="spellEnd"/>
-      <w:r>
-        <w:rPr>
-          <w:rFonts w:ascii="Times New Roman" w:hAnsi="Times New Roman" w:cs="Times New Roman"/>
-          <w:color w:val="FF0000"/>
-        </w:rPr>
-        <w:t>. This section is multi-valued to allow for easy access to all projects a specific user is a part of.</w:t>
+        <w:t xml:space="preserve"> are Email and Password to allow the user to quickly access the application. Users will be able to update the fields: FirstName, LastName, Bio, and Picture from the profile screen within the app. Lastly, the ProjectList</w:t>
+      </w:r>
+      <w:r>
+        <w:rPr>
+          <w:rFonts w:ascii="Times New Roman" w:hAnsi="Times New Roman" w:cs="Times New Roman"/>
+          <w:color w:val="FF0000"/>
+        </w:rPr>
+        <w:t xml:space="preserve"> column will hold a comma separated string of ProjectIDs. This section is multi-valued to allow for easy access to all projects a specific user is a part of.</w:t>
       </w:r>
     </w:p>
     <w:p>
@@ -3464,21 +2861,12 @@
                 <w:b w:val="0"/>
               </w:rPr>
             </w:pPr>
-            <w:proofErr w:type="spellStart"/>
             <w:r>
               <w:rPr>
                 <w:rFonts w:ascii="Times New Roman" w:hAnsi="Times New Roman" w:cs="Times New Roman"/>
                 <w:b w:val="0"/>
               </w:rPr>
-              <w:t>UserID</w:t>
-            </w:r>
-            <w:proofErr w:type="spellEnd"/>
-            <w:r>
-              <w:rPr>
-                <w:rFonts w:ascii="Times New Roman" w:hAnsi="Times New Roman" w:cs="Times New Roman"/>
-                <w:b w:val="0"/>
-              </w:rPr>
-              <w:t xml:space="preserve"> </w:t>
+              <w:t xml:space="preserve">UserID </w:t>
             </w:r>
           </w:p>
         </w:tc>
@@ -3605,7 +2993,6 @@
                 <w:b w:val="0"/>
               </w:rPr>
             </w:pPr>
-            <w:proofErr w:type="spellStart"/>
             <w:r>
               <w:rPr>
                 <w:rFonts w:ascii="Times New Roman" w:hAnsi="Times New Roman" w:cs="Times New Roman"/>
@@ -3613,7 +3000,6 @@
               </w:rPr>
               <w:t>FirstName</w:t>
             </w:r>
-            <w:proofErr w:type="spellEnd"/>
           </w:p>
         </w:tc>
         <w:tc>
@@ -3683,7 +3069,6 @@
                 <w:b w:val="0"/>
               </w:rPr>
             </w:pPr>
-            <w:proofErr w:type="spellStart"/>
             <w:r>
               <w:rPr>
                 <w:rFonts w:ascii="Times New Roman" w:hAnsi="Times New Roman" w:cs="Times New Roman"/>
@@ -3691,7 +3076,6 @@
               </w:rPr>
               <w:t>LastName</w:t>
             </w:r>
-            <w:proofErr w:type="spellEnd"/>
           </w:p>
         </w:tc>
         <w:tc>
@@ -3770,12 +3154,12 @@
         </w:trPr>
         <w:tc>
           <w:tcPr>
+            <w:cnfStyle w:val="001000000000" w:firstRow="0" w:lastRow="0" w:firstColumn="1" w:lastColumn="0" w:oddVBand="0" w:evenVBand="0" w:oddHBand="0" w:evenHBand="0" w:firstRowFirstColumn="0" w:firstRowLastColumn="0" w:lastRowFirstColumn="0" w:lastRowLastColumn="0"/>
             <w:tcW w:w="851" w:type="pct"/>
           </w:tcPr>
           <w:p>
             <w:pPr>
               <w:jc w:val="center"/>
-              <w:cnfStyle w:val="001000000000" w:firstRow="0" w:lastRow="0" w:firstColumn="1" w:lastColumn="0" w:oddVBand="0" w:evenVBand="0" w:oddHBand="0" w:evenHBand="0" w:firstRowFirstColumn="0" w:firstRowLastColumn="0" w:lastRowFirstColumn="0" w:lastRowLastColumn="0"/>
               <w:rPr>
                 <w:rFonts w:ascii="Times New Roman" w:hAnsi="Times New Roman" w:cs="Times New Roman"/>
                 <w:b w:val="0"/>
@@ -3797,6 +3181,7 @@
           <w:p>
             <w:pPr>
               <w:jc w:val="center"/>
+              <w:cnfStyle w:val="000000000000" w:firstRow="0" w:lastRow="0" w:firstColumn="0" w:lastColumn="0" w:oddVBand="0" w:evenVBand="0" w:oddHBand="0" w:evenHBand="0" w:firstRowFirstColumn="0" w:firstRowLastColumn="0" w:lastRowFirstColumn="0" w:lastRowLastColumn="0"/>
               <w:rPr>
                 <w:rFonts w:ascii="Times New Roman" w:hAnsi="Times New Roman" w:cs="Times New Roman"/>
               </w:rPr>
@@ -3822,6 +3207,7 @@
           <w:p>
             <w:pPr>
               <w:jc w:val="center"/>
+              <w:cnfStyle w:val="000000000000" w:firstRow="0" w:lastRow="0" w:firstColumn="0" w:lastColumn="0" w:oddVBand="0" w:evenVBand="0" w:oddHBand="0" w:evenHBand="0" w:firstRowFirstColumn="0" w:firstRowLastColumn="0" w:lastRowFirstColumn="0" w:lastRowLastColumn="0"/>
               <w:rPr>
                 <w:rFonts w:ascii="Times New Roman" w:hAnsi="Times New Roman" w:cs="Times New Roman"/>
                 <w:color w:val="FF0000"/>
@@ -3978,23 +3364,7 @@
                 <w:rFonts w:ascii="Times New Roman" w:hAnsi="Times New Roman" w:cs="Times New Roman"/>
                 <w:color w:val="FF0000"/>
               </w:rPr>
-              <w:t xml:space="preserve">for which the storage </w:t>
-            </w:r>
-            <w:proofErr w:type="gramStart"/>
-            <w:r>
-              <w:rPr>
-                <w:rFonts w:ascii="Times New Roman" w:hAnsi="Times New Roman" w:cs="Times New Roman"/>
-                <w:color w:val="FF0000"/>
-              </w:rPr>
-              <w:t>specification are</w:t>
-            </w:r>
-            <w:proofErr w:type="gramEnd"/>
-            <w:r>
-              <w:rPr>
-                <w:rFonts w:ascii="Times New Roman" w:hAnsi="Times New Roman" w:cs="Times New Roman"/>
-                <w:color w:val="FF0000"/>
-              </w:rPr>
-              <w:t xml:space="preserve"> to be determined. </w:t>
+              <w:t xml:space="preserve">for which the storage specification are to be determined. </w:t>
             </w:r>
             <w:r>
               <w:rPr>
@@ -4019,12 +3389,12 @@
         </w:trPr>
         <w:tc>
           <w:tcPr>
+            <w:cnfStyle w:val="001000000000" w:firstRow="0" w:lastRow="0" w:firstColumn="1" w:lastColumn="0" w:oddVBand="0" w:evenVBand="0" w:oddHBand="0" w:evenHBand="0" w:firstRowFirstColumn="0" w:firstRowLastColumn="0" w:lastRowFirstColumn="0" w:lastRowLastColumn="0"/>
             <w:tcW w:w="851" w:type="pct"/>
           </w:tcPr>
           <w:p>
             <w:pPr>
               <w:jc w:val="center"/>
-              <w:cnfStyle w:val="001000000000" w:firstRow="0" w:lastRow="0" w:firstColumn="1" w:lastColumn="0" w:oddVBand="0" w:evenVBand="0" w:oddHBand="0" w:evenHBand="0" w:firstRowFirstColumn="0" w:firstRowLastColumn="0" w:lastRowFirstColumn="0" w:lastRowLastColumn="0"/>
               <w:rPr>
                 <w:rFonts w:ascii="Times New Roman" w:hAnsi="Times New Roman" w:cs="Times New Roman"/>
                 <w:b w:val="0"/>
@@ -4046,6 +3416,7 @@
           <w:p>
             <w:pPr>
               <w:jc w:val="center"/>
+              <w:cnfStyle w:val="000000000000" w:firstRow="0" w:lastRow="0" w:firstColumn="0" w:lastColumn="0" w:oddVBand="0" w:evenVBand="0" w:oddHBand="0" w:evenHBand="0" w:firstRowFirstColumn="0" w:firstRowLastColumn="0" w:lastRowFirstColumn="0" w:lastRowLastColumn="0"/>
               <w:rPr>
                 <w:rFonts w:ascii="Times New Roman" w:hAnsi="Times New Roman" w:cs="Times New Roman"/>
               </w:rPr>
@@ -4071,33 +3442,18 @@
           <w:p>
             <w:pPr>
               <w:jc w:val="center"/>
-              <w:rPr>
-                <w:rFonts w:ascii="Times New Roman" w:hAnsi="Times New Roman" w:cs="Times New Roman"/>
-                <w:color w:val="FF0000"/>
-              </w:rPr>
-            </w:pPr>
-            <w:r>
-              <w:rPr>
-                <w:rFonts w:ascii="Times New Roman" w:hAnsi="Times New Roman" w:cs="Times New Roman"/>
-                <w:color w:val="FF0000"/>
-              </w:rPr>
-              <w:t xml:space="preserve">This column holds a </w:t>
-            </w:r>
-            <w:proofErr w:type="gramStart"/>
-            <w:r>
-              <w:rPr>
-                <w:rFonts w:ascii="Times New Roman" w:hAnsi="Times New Roman" w:cs="Times New Roman"/>
-                <w:color w:val="FF0000"/>
-              </w:rPr>
-              <w:t>string which</w:t>
-            </w:r>
-            <w:proofErr w:type="gramEnd"/>
-            <w:r>
-              <w:rPr>
-                <w:rFonts w:ascii="Times New Roman" w:hAnsi="Times New Roman" w:cs="Times New Roman"/>
-                <w:color w:val="FF0000"/>
-              </w:rPr>
-              <w:t xml:space="preserve"> </w:t>
+              <w:cnfStyle w:val="000000000000" w:firstRow="0" w:lastRow="0" w:firstColumn="0" w:lastColumn="0" w:oddVBand="0" w:evenVBand="0" w:oddHBand="0" w:evenHBand="0" w:firstRowFirstColumn="0" w:firstRowLastColumn="0" w:lastRowFirstColumn="0" w:lastRowLastColumn="0"/>
+              <w:rPr>
+                <w:rFonts w:ascii="Times New Roman" w:hAnsi="Times New Roman" w:cs="Times New Roman"/>
+                <w:color w:val="FF0000"/>
+              </w:rPr>
+            </w:pPr>
+            <w:r>
+              <w:rPr>
+                <w:rFonts w:ascii="Times New Roman" w:hAnsi="Times New Roman" w:cs="Times New Roman"/>
+                <w:color w:val="FF0000"/>
+              </w:rPr>
+              <w:t xml:space="preserve">This column holds a string which </w:t>
             </w:r>
             <w:r>
               <w:rPr>
@@ -4148,19 +3504,36 @@
                 <w:b w:val="0"/>
               </w:rPr>
             </w:pPr>
-            <w:proofErr w:type="spellStart"/>
             <w:r>
               <w:rPr>
                 <w:rFonts w:ascii="Times New Roman" w:hAnsi="Times New Roman" w:cs="Times New Roman"/>
                 <w:b w:val="0"/>
               </w:rPr>
-              <w:t>ProjectList</w:t>
-            </w:r>
-            <w:proofErr w:type="spellEnd"/>
-            <w:r>
-              <w:rPr>
-                <w:rFonts w:ascii="Times New Roman" w:hAnsi="Times New Roman" w:cs="Times New Roman"/>
-                <w:b w:val="0"/>
+              <w:t xml:space="preserve">ProjectList </w:t>
+            </w:r>
+          </w:p>
+        </w:tc>
+        <w:tc>
+          <w:tcPr>
+            <w:tcW w:w="2025" w:type="pct"/>
+          </w:tcPr>
+          <w:p>
+            <w:pPr>
+              <w:jc w:val="center"/>
+              <w:cnfStyle w:val="000000100000" w:firstRow="0" w:lastRow="0" w:firstColumn="0" w:lastColumn="0" w:oddVBand="0" w:evenVBand="0" w:oddHBand="1" w:evenHBand="0" w:firstRowFirstColumn="0" w:firstRowLastColumn="0" w:lastRowFirstColumn="0" w:lastRowLastColumn="0"/>
+              <w:rPr>
+                <w:rFonts w:ascii="Times New Roman" w:hAnsi="Times New Roman" w:cs="Times New Roman"/>
+              </w:rPr>
+            </w:pPr>
+            <w:r>
+              <w:rPr>
+                <w:rFonts w:ascii="Times New Roman" w:hAnsi="Times New Roman" w:cs="Times New Roman"/>
+              </w:rPr>
+              <w:t>TEXT</w:t>
+            </w:r>
+            <w:r>
+              <w:rPr>
+                <w:rFonts w:ascii="Times New Roman" w:hAnsi="Times New Roman" w:cs="Times New Roman"/>
               </w:rPr>
               <w:t xml:space="preserve"> </w:t>
             </w:r>
@@ -4168,7 +3541,7 @@
         </w:tc>
         <w:tc>
           <w:tcPr>
-            <w:tcW w:w="2025" w:type="pct"/>
+            <w:tcW w:w="2124" w:type="pct"/>
           </w:tcPr>
           <w:p>
             <w:pPr>
@@ -4176,64 +3549,22 @@
               <w:cnfStyle w:val="000000100000" w:firstRow="0" w:lastRow="0" w:firstColumn="0" w:lastColumn="0" w:oddVBand="0" w:evenVBand="0" w:oddHBand="1" w:evenHBand="0" w:firstRowFirstColumn="0" w:firstRowLastColumn="0" w:lastRowFirstColumn="0" w:lastRowLastColumn="0"/>
               <w:rPr>
                 <w:rFonts w:ascii="Times New Roman" w:hAnsi="Times New Roman" w:cs="Times New Roman"/>
-              </w:rPr>
-            </w:pPr>
-            <w:r>
-              <w:rPr>
-                <w:rFonts w:ascii="Times New Roman" w:hAnsi="Times New Roman" w:cs="Times New Roman"/>
-              </w:rPr>
-              <w:t>TEXT</w:t>
-            </w:r>
-            <w:r>
-              <w:rPr>
-                <w:rFonts w:ascii="Times New Roman" w:hAnsi="Times New Roman" w:cs="Times New Roman"/>
-              </w:rPr>
-              <w:t xml:space="preserve"> </w:t>
-            </w:r>
-          </w:p>
-        </w:tc>
-        <w:tc>
-          <w:tcPr>
-            <w:tcW w:w="2124" w:type="pct"/>
-          </w:tcPr>
-          <w:p>
-            <w:pPr>
-              <w:jc w:val="center"/>
-              <w:cnfStyle w:val="000000100000" w:firstRow="0" w:lastRow="0" w:firstColumn="0" w:lastColumn="0" w:oddVBand="0" w:evenVBand="0" w:oddHBand="1" w:evenHBand="0" w:firstRowFirstColumn="0" w:firstRowLastColumn="0" w:lastRowFirstColumn="0" w:lastRowLastColumn="0"/>
-              <w:rPr>
-                <w:rFonts w:ascii="Times New Roman" w:hAnsi="Times New Roman" w:cs="Times New Roman"/>
-                <w:color w:val="FF0000"/>
-              </w:rPr>
-            </w:pPr>
-            <w:r>
-              <w:rPr>
-                <w:rFonts w:ascii="Times New Roman" w:hAnsi="Times New Roman" w:cs="Times New Roman"/>
-                <w:color w:val="FF0000"/>
-              </w:rPr>
-              <w:t xml:space="preserve">This column holds a </w:t>
-            </w:r>
-            <w:proofErr w:type="gramStart"/>
-            <w:r>
-              <w:rPr>
-                <w:rFonts w:ascii="Times New Roman" w:hAnsi="Times New Roman" w:cs="Times New Roman"/>
-                <w:color w:val="FF0000"/>
-              </w:rPr>
-              <w:t>c</w:t>
-            </w:r>
-            <w:r>
-              <w:rPr>
-                <w:rFonts w:ascii="Times New Roman" w:hAnsi="Times New Roman" w:cs="Times New Roman"/>
-                <w:color w:val="FF0000"/>
-              </w:rPr>
-              <w:t>omma separated</w:t>
-            </w:r>
-            <w:proofErr w:type="gramEnd"/>
-            <w:r>
-              <w:rPr>
-                <w:rFonts w:ascii="Times New Roman" w:hAnsi="Times New Roman" w:cs="Times New Roman"/>
-                <w:color w:val="FF0000"/>
-              </w:rPr>
-              <w:t xml:space="preserve"> </w:t>
+                <w:color w:val="FF0000"/>
+              </w:rPr>
+            </w:pPr>
+            <w:r>
+              <w:rPr>
+                <w:rFonts w:ascii="Times New Roman" w:hAnsi="Times New Roman" w:cs="Times New Roman"/>
+                <w:color w:val="FF0000"/>
+              </w:rPr>
+              <w:t>This column holds a c</w:t>
+            </w:r>
+            <w:r>
+              <w:rPr>
+                <w:rFonts w:ascii="Times New Roman" w:hAnsi="Times New Roman" w:cs="Times New Roman"/>
+                <w:color w:val="FF0000"/>
+              </w:rPr>
+              <w:t xml:space="preserve">omma separated </w:t>
             </w:r>
             <w:r>
               <w:rPr>
@@ -4247,15 +3578,7 @@
                 <w:rFonts w:ascii="Times New Roman" w:hAnsi="Times New Roman" w:cs="Times New Roman"/>
                 <w:color w:val="FF0000"/>
               </w:rPr>
-              <w:t xml:space="preserve"> of </w:t>
-            </w:r>
-            <w:proofErr w:type="spellStart"/>
-            <w:r>
-              <w:rPr>
-                <w:rFonts w:ascii="Times New Roman" w:hAnsi="Times New Roman" w:cs="Times New Roman"/>
-                <w:color w:val="FF0000"/>
-              </w:rPr>
-              <w:t>ProjectID</w:t>
+              <w:t xml:space="preserve"> of ProjectID</w:t>
             </w:r>
             <w:r>
               <w:rPr>
@@ -4264,7 +3587,6 @@
               </w:rPr>
               <w:t>s</w:t>
             </w:r>
-            <w:proofErr w:type="spellEnd"/>
             <w:r>
               <w:rPr>
                 <w:rFonts w:ascii="Times New Roman" w:hAnsi="Times New Roman" w:cs="Times New Roman"/>
@@ -4279,7 +3601,6 @@
               </w:rPr>
               <w:t xml:space="preserve">the </w:t>
             </w:r>
-            <w:proofErr w:type="spellStart"/>
             <w:r>
               <w:rPr>
                 <w:rFonts w:ascii="Times New Roman" w:hAnsi="Times New Roman" w:cs="Times New Roman"/>
@@ -4287,7 +3608,6 @@
               </w:rPr>
               <w:t>ProjectTable</w:t>
             </w:r>
-            <w:proofErr w:type="spellEnd"/>
             <w:r>
               <w:rPr>
                 <w:rFonts w:ascii="Times New Roman" w:hAnsi="Times New Roman" w:cs="Times New Roman"/>
@@ -4402,6 +3722,7 @@
                 <w:rFonts w:ascii="Times New Roman" w:hAnsi="Times New Roman" w:cs="Times New Roman"/>
                 <w:color w:val="FF0000"/>
               </w:rPr>
+              <w:lastRenderedPageBreak/>
               <w:t>Example</w:t>
             </w:r>
             <w:r>
@@ -4409,14 +3730,7 @@
                 <w:rFonts w:ascii="Times New Roman" w:hAnsi="Times New Roman" w:cs="Times New Roman"/>
                 <w:color w:val="FF0000"/>
               </w:rPr>
-              <w:t>:</w:t>
-            </w:r>
-            <w:r>
-              <w:rPr>
-                <w:rFonts w:ascii="Times New Roman" w:hAnsi="Times New Roman" w:cs="Times New Roman"/>
-                <w:color w:val="FF0000"/>
-              </w:rPr>
-              <w:t xml:space="preserve"> </w:t>
+              <w:t xml:space="preserve">: </w:t>
             </w:r>
             <w:r>
               <w:rPr>
@@ -4455,19 +3769,8 @@
           <w:szCs w:val="28"/>
         </w:rPr>
         <w:lastRenderedPageBreak/>
-        <w:t xml:space="preserve">2.5.2 </w:t>
-      </w:r>
-      <w:proofErr w:type="spellStart"/>
-      <w:r>
-        <w:rPr>
-          <w:rFonts w:ascii="Times New Roman" w:hAnsi="Times New Roman" w:cs="Times New Roman"/>
-          <w:b/>
-          <w:sz w:val="28"/>
-          <w:szCs w:val="28"/>
-        </w:rPr>
-        <w:t>ProjectTable</w:t>
-      </w:r>
-      <w:proofErr w:type="spellEnd"/>
+        <w:t>2.5.2 ProjectTable</w:t>
+      </w:r>
     </w:p>
     <w:p>
       <w:pPr>
@@ -4482,23 +3785,7 @@
           <w:rFonts w:ascii="Times New Roman" w:hAnsi="Times New Roman" w:cs="Times New Roman"/>
           <w:color w:val="FF0000"/>
         </w:rPr>
-        <w:t xml:space="preserve">The </w:t>
-      </w:r>
-      <w:proofErr w:type="spellStart"/>
-      <w:r>
-        <w:rPr>
-          <w:rFonts w:ascii="Times New Roman" w:hAnsi="Times New Roman" w:cs="Times New Roman"/>
-          <w:color w:val="FF0000"/>
-        </w:rPr>
-        <w:t>ProjectTable</w:t>
-      </w:r>
-      <w:proofErr w:type="spellEnd"/>
-      <w:r>
-        <w:rPr>
-          <w:rFonts w:ascii="Times New Roman" w:hAnsi="Times New Roman" w:cs="Times New Roman"/>
-          <w:color w:val="FF0000"/>
-        </w:rPr>
-        <w:t xml:space="preserve"> below is used to hold all the information of a project</w:t>
+        <w:t>The ProjectTable below is used to hold all the information of a project</w:t>
       </w:r>
       <w:r>
         <w:rPr>
@@ -4512,55 +3799,7 @@
           <w:rFonts w:ascii="Times New Roman" w:hAnsi="Times New Roman" w:cs="Times New Roman"/>
           <w:color w:val="FF0000"/>
         </w:rPr>
-        <w:t xml:space="preserve"> The </w:t>
-      </w:r>
-      <w:proofErr w:type="spellStart"/>
-      <w:r>
-        <w:rPr>
-          <w:rFonts w:ascii="Times New Roman" w:hAnsi="Times New Roman" w:cs="Times New Roman"/>
-          <w:color w:val="FF0000"/>
-        </w:rPr>
-        <w:t>ProjectID</w:t>
-      </w:r>
-      <w:proofErr w:type="spellEnd"/>
-      <w:r>
-        <w:rPr>
-          <w:rFonts w:ascii="Times New Roman" w:hAnsi="Times New Roman" w:cs="Times New Roman"/>
-          <w:color w:val="FF0000"/>
-        </w:rPr>
-        <w:t xml:space="preserve"> acts as the primary key and is automatically generated and incremented each time a new project is created. The required fields for creating a project are Leader, </w:t>
-      </w:r>
-      <w:proofErr w:type="spellStart"/>
-      <w:r>
-        <w:rPr>
-          <w:rFonts w:ascii="Times New Roman" w:hAnsi="Times New Roman" w:cs="Times New Roman"/>
-          <w:color w:val="FF0000"/>
-        </w:rPr>
-        <w:t>ProjectName</w:t>
-      </w:r>
-      <w:proofErr w:type="spellEnd"/>
-      <w:r>
-        <w:rPr>
-          <w:rFonts w:ascii="Times New Roman" w:hAnsi="Times New Roman" w:cs="Times New Roman"/>
-          <w:color w:val="FF0000"/>
-        </w:rPr>
-        <w:t xml:space="preserve"> and </w:t>
-      </w:r>
-      <w:proofErr w:type="spellStart"/>
-      <w:r>
-        <w:rPr>
-          <w:rFonts w:ascii="Times New Roman" w:hAnsi="Times New Roman" w:cs="Times New Roman"/>
-          <w:color w:val="FF0000"/>
-        </w:rPr>
-        <w:t>ProjectDescription</w:t>
-      </w:r>
-      <w:proofErr w:type="spellEnd"/>
-      <w:r>
-        <w:rPr>
-          <w:rFonts w:ascii="Times New Roman" w:hAnsi="Times New Roman" w:cs="Times New Roman"/>
-          <w:color w:val="FF0000"/>
-        </w:rPr>
-        <w:t xml:space="preserve"> </w:t>
+        <w:t xml:space="preserve"> The ProjectID acts as the primary key and is automatically generated and incremented each time a new project is created. The required fields for creating a project are Leader, ProjectName and ProjectDescription </w:t>
       </w:r>
       <w:r>
         <w:rPr>
@@ -4581,23 +3820,7 @@
           <w:rFonts w:ascii="Times New Roman" w:hAnsi="Times New Roman" w:cs="Times New Roman"/>
           <w:color w:val="FF0000"/>
         </w:rPr>
-        <w:t xml:space="preserve">The Leader field will automatically be filled in with the </w:t>
-      </w:r>
-      <w:proofErr w:type="spellStart"/>
-      <w:r>
-        <w:rPr>
-          <w:rFonts w:ascii="Times New Roman" w:hAnsi="Times New Roman" w:cs="Times New Roman"/>
-          <w:color w:val="FF0000"/>
-        </w:rPr>
-        <w:t>UserID</w:t>
-      </w:r>
-      <w:proofErr w:type="spellEnd"/>
-      <w:r>
-        <w:rPr>
-          <w:rFonts w:ascii="Times New Roman" w:hAnsi="Times New Roman" w:cs="Times New Roman"/>
-          <w:color w:val="FF0000"/>
-        </w:rPr>
-        <w:t xml:space="preserve"> of the project creator</w:t>
+        <w:t>The Leader field will automatically be filled in with the UserID of the project creator</w:t>
       </w:r>
       <w:r>
         <w:rPr>
@@ -4620,31 +3843,13 @@
         </w:rPr>
         <w:t xml:space="preserve"> will be able to update the fields: </w:t>
       </w:r>
-      <w:proofErr w:type="spellStart"/>
-      <w:r>
-        <w:rPr>
-          <w:rFonts w:ascii="Times New Roman" w:hAnsi="Times New Roman" w:cs="Times New Roman"/>
-          <w:color w:val="FF0000"/>
-        </w:rPr>
-        <w:t>MemberList</w:t>
-      </w:r>
-      <w:proofErr w:type="spellEnd"/>
-      <w:r>
-        <w:rPr>
-          <w:rFonts w:ascii="Times New Roman" w:hAnsi="Times New Roman" w:cs="Times New Roman"/>
-          <w:color w:val="FF0000"/>
-        </w:rPr>
-        <w:t xml:space="preserve"> and </w:t>
-      </w:r>
-      <w:proofErr w:type="spellStart"/>
-      <w:r>
-        <w:rPr>
-          <w:rFonts w:ascii="Times New Roman" w:hAnsi="Times New Roman" w:cs="Times New Roman"/>
-          <w:color w:val="FF0000"/>
-        </w:rPr>
-        <w:t>TaskList</w:t>
-      </w:r>
-      <w:proofErr w:type="spellEnd"/>
+      <w:r>
+        <w:rPr>
+          <w:rFonts w:ascii="Times New Roman" w:hAnsi="Times New Roman" w:cs="Times New Roman"/>
+          <w:color w:val="FF0000"/>
+        </w:rPr>
+        <w:t>MemberList and TaskList</w:t>
+      </w:r>
       <w:r>
         <w:rPr>
           <w:rFonts w:ascii="Times New Roman" w:hAnsi="Times New Roman" w:cs="Times New Roman"/>
@@ -4666,37 +3871,12 @@
         </w:rPr>
         <w:t xml:space="preserve"> screen within the app. Lastly, the </w:t>
       </w:r>
-      <w:proofErr w:type="spellStart"/>
-      <w:r>
-        <w:rPr>
-          <w:rFonts w:ascii="Times New Roman" w:hAnsi="Times New Roman" w:cs="Times New Roman"/>
-          <w:color w:val="FF0000"/>
-        </w:rPr>
-        <w:t>MemberList</w:t>
-      </w:r>
-      <w:proofErr w:type="spellEnd"/>
-      <w:r>
-        <w:rPr>
-          <w:rFonts w:ascii="Times New Roman" w:hAnsi="Times New Roman" w:cs="Times New Roman"/>
-          <w:color w:val="FF0000"/>
-        </w:rPr>
-        <w:t xml:space="preserve"> and </w:t>
-      </w:r>
-      <w:proofErr w:type="spellStart"/>
-      <w:r>
-        <w:rPr>
-          <w:rFonts w:ascii="Times New Roman" w:hAnsi="Times New Roman" w:cs="Times New Roman"/>
-          <w:color w:val="FF0000"/>
-        </w:rPr>
-        <w:t>TaskList</w:t>
-      </w:r>
-      <w:proofErr w:type="spellEnd"/>
-      <w:r>
-        <w:rPr>
-          <w:rFonts w:ascii="Times New Roman" w:hAnsi="Times New Roman" w:cs="Times New Roman"/>
-          <w:color w:val="FF0000"/>
-        </w:rPr>
-        <w:t xml:space="preserve"> </w:t>
+      <w:r>
+        <w:rPr>
+          <w:rFonts w:ascii="Times New Roman" w:hAnsi="Times New Roman" w:cs="Times New Roman"/>
+          <w:color w:val="FF0000"/>
+        </w:rPr>
+        <w:t xml:space="preserve">MemberList and TaskList </w:t>
       </w:r>
       <w:r>
         <w:rPr>
@@ -4719,7 +3899,6 @@
         </w:rPr>
         <w:t xml:space="preserve"> will hold a comma separated string of </w:t>
       </w:r>
-      <w:proofErr w:type="spellStart"/>
       <w:r>
         <w:rPr>
           <w:rFonts w:ascii="Times New Roman" w:hAnsi="Times New Roman" w:cs="Times New Roman"/>
@@ -4734,23 +3913,13 @@
         </w:rPr>
         <w:t>Ds</w:t>
       </w:r>
-      <w:proofErr w:type="spellEnd"/>
-      <w:r>
-        <w:rPr>
-          <w:rFonts w:ascii="Times New Roman" w:hAnsi="Times New Roman" w:cs="Times New Roman"/>
-          <w:color w:val="FF0000"/>
-        </w:rPr>
-        <w:t xml:space="preserve"> and </w:t>
-      </w:r>
-      <w:proofErr w:type="spellStart"/>
-      <w:r>
-        <w:rPr>
-          <w:rFonts w:ascii="Times New Roman" w:hAnsi="Times New Roman" w:cs="Times New Roman"/>
-          <w:color w:val="FF0000"/>
-        </w:rPr>
-        <w:t>TaskIDs</w:t>
-      </w:r>
-      <w:proofErr w:type="spellEnd"/>
+      <w:r>
+        <w:rPr>
+          <w:rFonts w:ascii="Times New Roman" w:hAnsi="Times New Roman" w:cs="Times New Roman"/>
+          <w:color w:val="FF0000"/>
+        </w:rPr>
+        <w:t xml:space="preserve"> and TaskIDs</w:t>
+      </w:r>
       <w:r>
         <w:rPr>
           <w:rFonts w:ascii="Times New Roman" w:hAnsi="Times New Roman" w:cs="Times New Roman"/>
@@ -4930,7 +4099,6 @@
                 <w:color w:val="000000"/>
               </w:rPr>
             </w:pPr>
-            <w:proofErr w:type="spellStart"/>
             <w:r>
               <w:rPr>
                 <w:rFonts w:ascii="Times New Roman" w:hAnsi="Times New Roman" w:cs="Times New Roman"/>
@@ -4939,7 +4107,6 @@
               </w:rPr>
               <w:t>ProjectID</w:t>
             </w:r>
-            <w:proofErr w:type="spellEnd"/>
           </w:p>
         </w:tc>
         <w:tc>
@@ -5009,12 +4176,12 @@
         </w:trPr>
         <w:tc>
           <w:tcPr>
+            <w:cnfStyle w:val="001000000000" w:firstRow="0" w:lastRow="0" w:firstColumn="1" w:lastColumn="0" w:oddVBand="0" w:evenVBand="0" w:oddHBand="0" w:evenHBand="0" w:firstRowFirstColumn="0" w:firstRowLastColumn="0" w:lastRowFirstColumn="0" w:lastRowLastColumn="0"/>
             <w:tcW w:w="1053" w:type="pct"/>
           </w:tcPr>
           <w:p>
             <w:pPr>
               <w:jc w:val="center"/>
-              <w:cnfStyle w:val="001000000000" w:firstRow="0" w:lastRow="0" w:firstColumn="1" w:lastColumn="0" w:oddVBand="0" w:evenVBand="0" w:oddHBand="0" w:evenHBand="0" w:firstRowFirstColumn="0" w:firstRowLastColumn="0" w:lastRowFirstColumn="0" w:lastRowLastColumn="0"/>
               <w:rPr>
                 <w:rFonts w:ascii="Times New Roman" w:hAnsi="Times New Roman" w:cs="Times New Roman"/>
                 <w:b w:val="0"/>
@@ -5038,6 +4205,7 @@
           <w:p>
             <w:pPr>
               <w:jc w:val="center"/>
+              <w:cnfStyle w:val="000000000000" w:firstRow="0" w:lastRow="0" w:firstColumn="0" w:lastColumn="0" w:oddVBand="0" w:evenVBand="0" w:oddHBand="0" w:evenHBand="0" w:firstRowFirstColumn="0" w:firstRowLastColumn="0" w:lastRowFirstColumn="0" w:lastRowLastColumn="0"/>
             </w:pPr>
             <w:r>
               <w:t>TEXT</w:t>
@@ -5054,6 +4222,7 @@
           <w:p>
             <w:pPr>
               <w:jc w:val="center"/>
+              <w:cnfStyle w:val="000000000000" w:firstRow="0" w:lastRow="0" w:firstColumn="0" w:lastColumn="0" w:oddVBand="0" w:evenVBand="0" w:oddHBand="0" w:evenHBand="0" w:firstRowFirstColumn="0" w:firstRowLastColumn="0" w:lastRowFirstColumn="0" w:lastRowLastColumn="0"/>
               <w:rPr>
                 <w:rFonts w:ascii="Times New Roman" w:hAnsi="Times New Roman" w:cs="Times New Roman"/>
                 <w:color w:val="FF0000"/>
@@ -5092,33 +4261,15 @@
                 <w:rFonts w:ascii="Times New Roman" w:hAnsi="Times New Roman" w:cs="Times New Roman"/>
                 <w:color w:val="FF0000"/>
               </w:rPr>
-              <w:t xml:space="preserve"> relating to the project creator’s </w:t>
-            </w:r>
-            <w:proofErr w:type="spellStart"/>
-            <w:r>
-              <w:rPr>
-                <w:rFonts w:ascii="Times New Roman" w:hAnsi="Times New Roman" w:cs="Times New Roman"/>
-                <w:color w:val="FF0000"/>
-              </w:rPr>
-              <w:t>UserID</w:t>
-            </w:r>
-            <w:proofErr w:type="spellEnd"/>
-            <w:r>
-              <w:rPr>
-                <w:rFonts w:ascii="Times New Roman" w:hAnsi="Times New Roman" w:cs="Times New Roman"/>
-                <w:color w:val="FF0000"/>
-              </w:rPr>
-              <w:t xml:space="preserve"> from the </w:t>
-            </w:r>
-            <w:proofErr w:type="spellStart"/>
-            <w:r>
-              <w:rPr>
-                <w:rFonts w:ascii="Times New Roman" w:hAnsi="Times New Roman" w:cs="Times New Roman"/>
-                <w:color w:val="FF0000"/>
-              </w:rPr>
-              <w:t>UserTable</w:t>
-            </w:r>
-            <w:proofErr w:type="spellEnd"/>
+              <w:t xml:space="preserve"> relating to the project creator’s UserID</w:t>
+            </w:r>
+            <w:r>
+              <w:rPr>
+                <w:rFonts w:ascii="Times New Roman" w:hAnsi="Times New Roman" w:cs="Times New Roman"/>
+                <w:color w:val="FF0000"/>
+              </w:rPr>
+              <w:t xml:space="preserve"> from the UserTable</w:t>
+            </w:r>
             <w:r>
               <w:rPr>
                 <w:rFonts w:ascii="Times New Roman" w:hAnsi="Times New Roman" w:cs="Times New Roman"/>
@@ -5148,7 +4299,6 @@
                 <w:color w:val="000000"/>
               </w:rPr>
             </w:pPr>
-            <w:proofErr w:type="spellStart"/>
             <w:r>
               <w:rPr>
                 <w:rFonts w:ascii="Times New Roman" w:hAnsi="Times New Roman" w:cs="Times New Roman"/>
@@ -5157,7 +4307,6 @@
               </w:rPr>
               <w:t>MemberList</w:t>
             </w:r>
-            <w:proofErr w:type="spellEnd"/>
           </w:p>
         </w:tc>
         <w:tc>
@@ -5195,25 +4344,8 @@
                 <w:rFonts w:ascii="Times New Roman" w:hAnsi="Times New Roman" w:cs="Times New Roman"/>
                 <w:color w:val="FF0000"/>
               </w:rPr>
-              <w:t xml:space="preserve">This column holds a </w:t>
-            </w:r>
-            <w:proofErr w:type="gramStart"/>
-            <w:r>
-              <w:rPr>
-                <w:rFonts w:ascii="Times New Roman" w:hAnsi="Times New Roman" w:cs="Times New Roman"/>
-                <w:color w:val="FF0000"/>
-              </w:rPr>
-              <w:t>comma separated</w:t>
-            </w:r>
-            <w:proofErr w:type="gramEnd"/>
-            <w:r>
-              <w:rPr>
-                <w:rFonts w:ascii="Times New Roman" w:hAnsi="Times New Roman" w:cs="Times New Roman"/>
-                <w:color w:val="FF0000"/>
-              </w:rPr>
-              <w:t xml:space="preserve"> list of </w:t>
-            </w:r>
-            <w:proofErr w:type="spellStart"/>
+              <w:t xml:space="preserve">This column holds a comma separated list of </w:t>
+            </w:r>
             <w:r>
               <w:rPr>
                 <w:rFonts w:ascii="Times New Roman" w:hAnsi="Times New Roman" w:cs="Times New Roman"/>
@@ -5226,45 +4358,21 @@
                 <w:rFonts w:ascii="Times New Roman" w:hAnsi="Times New Roman" w:cs="Times New Roman"/>
                 <w:color w:val="FF0000"/>
               </w:rPr>
-              <w:t>Ds</w:t>
-            </w:r>
-            <w:proofErr w:type="spellEnd"/>
-            <w:r>
-              <w:rPr>
-                <w:rFonts w:ascii="Times New Roman" w:hAnsi="Times New Roman" w:cs="Times New Roman"/>
-                <w:color w:val="FF0000"/>
-              </w:rPr>
-              <w:t xml:space="preserve"> from </w:t>
-            </w:r>
-            <w:r>
-              <w:rPr>
-                <w:rFonts w:ascii="Times New Roman" w:hAnsi="Times New Roman" w:cs="Times New Roman"/>
-                <w:color w:val="FF0000"/>
-              </w:rPr>
-              <w:t xml:space="preserve">the </w:t>
-            </w:r>
-            <w:proofErr w:type="spellStart"/>
-            <w:r>
-              <w:rPr>
-                <w:rFonts w:ascii="Times New Roman" w:hAnsi="Times New Roman" w:cs="Times New Roman"/>
-                <w:color w:val="FF0000"/>
-              </w:rPr>
-              <w:t>User</w:t>
-            </w:r>
-            <w:r>
-              <w:rPr>
-                <w:rFonts w:ascii="Times New Roman" w:hAnsi="Times New Roman" w:cs="Times New Roman"/>
-                <w:color w:val="FF0000"/>
-              </w:rPr>
-              <w:t>Table</w:t>
-            </w:r>
-            <w:proofErr w:type="spellEnd"/>
-            <w:r>
-              <w:rPr>
-                <w:rFonts w:ascii="Times New Roman" w:hAnsi="Times New Roman" w:cs="Times New Roman"/>
-                <w:color w:val="FF0000"/>
-              </w:rPr>
-              <w:t>. Example: 1,2,3,4,5,6…</w:t>
+              <w:t xml:space="preserve">Ds from </w:t>
+            </w:r>
+            <w:r>
+              <w:rPr>
+                <w:rFonts w:ascii="Times New Roman" w:hAnsi="Times New Roman" w:cs="Times New Roman"/>
+                <w:color w:val="FF0000"/>
+              </w:rPr>
+              <w:t>the User</w:t>
+            </w:r>
+            <w:r>
+              <w:rPr>
+                <w:rFonts w:ascii="Times New Roman" w:hAnsi="Times New Roman" w:cs="Times New Roman"/>
+                <w:color w:val="FF0000"/>
+              </w:rPr>
+              <w:t>Table. Example: 1,2,3,4,5,6…</w:t>
             </w:r>
           </w:p>
         </w:tc>
@@ -5287,7 +4395,6 @@
                 <w:color w:val="000000"/>
               </w:rPr>
             </w:pPr>
-            <w:proofErr w:type="spellStart"/>
             <w:r>
               <w:rPr>
                 <w:rFonts w:ascii="Times New Roman" w:hAnsi="Times New Roman" w:cs="Times New Roman"/>
@@ -5296,7 +4403,6 @@
               </w:rPr>
               <w:t>TaskList</w:t>
             </w:r>
-            <w:proofErr w:type="spellEnd"/>
           </w:p>
         </w:tc>
         <w:tc>
@@ -5334,25 +4440,8 @@
                 <w:rFonts w:ascii="Times New Roman" w:hAnsi="Times New Roman" w:cs="Times New Roman"/>
                 <w:color w:val="FF0000"/>
               </w:rPr>
-              <w:t xml:space="preserve">This column holds a </w:t>
-            </w:r>
-            <w:proofErr w:type="gramStart"/>
-            <w:r>
-              <w:rPr>
-                <w:rFonts w:ascii="Times New Roman" w:hAnsi="Times New Roman" w:cs="Times New Roman"/>
-                <w:color w:val="FF0000"/>
-              </w:rPr>
-              <w:t>comma separated</w:t>
-            </w:r>
-            <w:proofErr w:type="gramEnd"/>
-            <w:r>
-              <w:rPr>
-                <w:rFonts w:ascii="Times New Roman" w:hAnsi="Times New Roman" w:cs="Times New Roman"/>
-                <w:color w:val="FF0000"/>
-              </w:rPr>
-              <w:t xml:space="preserve"> list of </w:t>
-            </w:r>
-            <w:proofErr w:type="spellStart"/>
+              <w:t xml:space="preserve">This column holds a comma separated list of </w:t>
+            </w:r>
             <w:r>
               <w:rPr>
                 <w:rFonts w:ascii="Times New Roman" w:hAnsi="Times New Roman" w:cs="Times New Roman"/>
@@ -5365,15 +4454,7 @@
                 <w:rFonts w:ascii="Times New Roman" w:hAnsi="Times New Roman" w:cs="Times New Roman"/>
                 <w:color w:val="FF0000"/>
               </w:rPr>
-              <w:t>IDs</w:t>
-            </w:r>
-            <w:proofErr w:type="spellEnd"/>
-            <w:r>
-              <w:rPr>
-                <w:rFonts w:ascii="Times New Roman" w:hAnsi="Times New Roman" w:cs="Times New Roman"/>
-                <w:color w:val="FF0000"/>
-              </w:rPr>
-              <w:t xml:space="preserve"> from</w:t>
+              <w:t>IDs from</w:t>
             </w:r>
             <w:r>
               <w:rPr>
@@ -5389,7 +4470,6 @@
               </w:rPr>
               <w:t xml:space="preserve"> </w:t>
             </w:r>
-            <w:proofErr w:type="spellStart"/>
             <w:r>
               <w:rPr>
                 <w:rFonts w:ascii="Times New Roman" w:hAnsi="Times New Roman" w:cs="Times New Roman"/>
@@ -5402,15 +4482,7 @@
                 <w:rFonts w:ascii="Times New Roman" w:hAnsi="Times New Roman" w:cs="Times New Roman"/>
                 <w:color w:val="FF0000"/>
               </w:rPr>
-              <w:t>Table</w:t>
-            </w:r>
-            <w:proofErr w:type="spellEnd"/>
-            <w:r>
-              <w:rPr>
-                <w:rFonts w:ascii="Times New Roman" w:hAnsi="Times New Roman" w:cs="Times New Roman"/>
-                <w:color w:val="FF0000"/>
-              </w:rPr>
-              <w:t>. Example: 1,2,3,4,5,6…</w:t>
+              <w:t>Table. Example: 1,2,3,4,5,6…</w:t>
             </w:r>
           </w:p>
         </w:tc>
@@ -5434,7 +4506,6 @@
                 <w:color w:val="000000"/>
               </w:rPr>
             </w:pPr>
-            <w:proofErr w:type="spellStart"/>
             <w:r>
               <w:rPr>
                 <w:rFonts w:ascii="Times New Roman" w:hAnsi="Times New Roman" w:cs="Times New Roman"/>
@@ -5443,7 +4514,6 @@
               </w:rPr>
               <w:t>ProjectName</w:t>
             </w:r>
-            <w:proofErr w:type="spellEnd"/>
           </w:p>
         </w:tc>
         <w:tc>
@@ -5539,7 +4609,6 @@
                 <w:color w:val="000000"/>
               </w:rPr>
             </w:pPr>
-            <w:proofErr w:type="spellStart"/>
             <w:r>
               <w:rPr>
                 <w:rFonts w:ascii="Times New Roman" w:hAnsi="Times New Roman" w:cs="Times New Roman"/>
@@ -5548,7 +4617,6 @@
               </w:rPr>
               <w:t>ProjectDescription</w:t>
             </w:r>
-            <w:proofErr w:type="spellEnd"/>
           </w:p>
         </w:tc>
         <w:tc>
@@ -5713,20 +4781,8 @@
           <w:sz w:val="28"/>
           <w:szCs w:val="28"/>
         </w:rPr>
-        <w:lastRenderedPageBreak/>
-        <w:t xml:space="preserve">2.5.3 </w:t>
-      </w:r>
-      <w:proofErr w:type="spellStart"/>
-      <w:r>
-        <w:rPr>
-          <w:rFonts w:ascii="Times New Roman" w:hAnsi="Times New Roman" w:cs="Times New Roman"/>
-          <w:b/>
-          <w:sz w:val="28"/>
-          <w:szCs w:val="28"/>
-        </w:rPr>
-        <w:t>TaskTable</w:t>
-      </w:r>
-      <w:proofErr w:type="spellEnd"/>
+        <w:t>2.5.3 TaskTable</w:t>
+      </w:r>
     </w:p>
     <w:p>
       <w:pPr>
@@ -5741,23 +4797,7 @@
           <w:rFonts w:ascii="Times New Roman" w:hAnsi="Times New Roman" w:cs="Times New Roman"/>
           <w:color w:val="FF0000"/>
         </w:rPr>
-        <w:t xml:space="preserve">The </w:t>
-      </w:r>
-      <w:proofErr w:type="spellStart"/>
-      <w:r>
-        <w:rPr>
-          <w:rFonts w:ascii="Times New Roman" w:hAnsi="Times New Roman" w:cs="Times New Roman"/>
-          <w:color w:val="FF0000"/>
-        </w:rPr>
-        <w:t>TaskTable</w:t>
-      </w:r>
-      <w:proofErr w:type="spellEnd"/>
-      <w:r>
-        <w:rPr>
-          <w:rFonts w:ascii="Times New Roman" w:hAnsi="Times New Roman" w:cs="Times New Roman"/>
-          <w:color w:val="FF0000"/>
-        </w:rPr>
-        <w:t xml:space="preserve"> below is used to hold all the information of a task</w:t>
+        <w:t>The TaskTable below is used to hold all the information of a task</w:t>
       </w:r>
       <w:r>
         <w:rPr>
@@ -5771,23 +4811,7 @@
           <w:rFonts w:ascii="Times New Roman" w:hAnsi="Times New Roman" w:cs="Times New Roman"/>
           <w:color w:val="FF0000"/>
         </w:rPr>
-        <w:t xml:space="preserve"> The </w:t>
-      </w:r>
-      <w:proofErr w:type="spellStart"/>
-      <w:r>
-        <w:rPr>
-          <w:rFonts w:ascii="Times New Roman" w:hAnsi="Times New Roman" w:cs="Times New Roman"/>
-          <w:color w:val="FF0000"/>
-        </w:rPr>
-        <w:t>TaskID</w:t>
-      </w:r>
-      <w:proofErr w:type="spellEnd"/>
-      <w:r>
-        <w:rPr>
-          <w:rFonts w:ascii="Times New Roman" w:hAnsi="Times New Roman" w:cs="Times New Roman"/>
-          <w:color w:val="FF0000"/>
-        </w:rPr>
-        <w:t xml:space="preserve"> acts as the primary </w:t>
+        <w:t xml:space="preserve"> The TaskID acts as the primary </w:t>
       </w:r>
       <w:r>
         <w:rPr>
@@ -5801,39 +4825,7 @@
           <w:rFonts w:ascii="Times New Roman" w:hAnsi="Times New Roman" w:cs="Times New Roman"/>
           <w:color w:val="FF0000"/>
         </w:rPr>
-        <w:t xml:space="preserve">The User and Project fields will be foreign keys to allow the task to relate to the </w:t>
-      </w:r>
-      <w:proofErr w:type="spellStart"/>
-      <w:r>
-        <w:rPr>
-          <w:rFonts w:ascii="Times New Roman" w:hAnsi="Times New Roman" w:cs="Times New Roman"/>
-          <w:color w:val="FF0000"/>
-        </w:rPr>
-        <w:t>ProjectTable</w:t>
-      </w:r>
-      <w:proofErr w:type="spellEnd"/>
-      <w:r>
-        <w:rPr>
-          <w:rFonts w:ascii="Times New Roman" w:hAnsi="Times New Roman" w:cs="Times New Roman"/>
-          <w:color w:val="FF0000"/>
-        </w:rPr>
-        <w:t xml:space="preserve"> and the </w:t>
-      </w:r>
-      <w:proofErr w:type="spellStart"/>
-      <w:r>
-        <w:rPr>
-          <w:rFonts w:ascii="Times New Roman" w:hAnsi="Times New Roman" w:cs="Times New Roman"/>
-          <w:color w:val="FF0000"/>
-        </w:rPr>
-        <w:t>UserTable</w:t>
-      </w:r>
-      <w:proofErr w:type="spellEnd"/>
-      <w:r>
-        <w:rPr>
-          <w:rFonts w:ascii="Times New Roman" w:hAnsi="Times New Roman" w:cs="Times New Roman"/>
-          <w:color w:val="FF0000"/>
-        </w:rPr>
-        <w:t xml:space="preserve"> so the task knows which project the task belongs to and who is assigned to complete it. </w:t>
+        <w:t xml:space="preserve">The User and Project fields will be foreign keys to allow the task to relate to the ProjectTable and the UserTable so the task knows which project the task belongs to and who is assigned to complete it. </w:t>
       </w:r>
       <w:r>
         <w:rPr>
@@ -5884,29 +4876,12 @@
         </w:rPr>
         <w:t xml:space="preserve"> </w:t>
       </w:r>
-      <w:proofErr w:type="spellStart"/>
-      <w:r>
-        <w:rPr>
-          <w:rFonts w:ascii="Times New Roman" w:hAnsi="Times New Roman" w:cs="Times New Roman"/>
-          <w:color w:val="FF0000"/>
-        </w:rPr>
-        <w:t>TaskName</w:t>
-      </w:r>
-      <w:proofErr w:type="spellEnd"/>
-      <w:r>
-        <w:rPr>
-          <w:rFonts w:ascii="Times New Roman" w:hAnsi="Times New Roman" w:cs="Times New Roman"/>
-          <w:color w:val="FF0000"/>
-        </w:rPr>
-        <w:t xml:space="preserve">, </w:t>
-      </w:r>
-      <w:proofErr w:type="spellStart"/>
-      <w:r>
-        <w:rPr>
-          <w:rFonts w:ascii="Times New Roman" w:hAnsi="Times New Roman" w:cs="Times New Roman"/>
-          <w:color w:val="FF0000"/>
-        </w:rPr>
-        <w:t>Task</w:t>
+      <w:r>
+        <w:rPr>
+          <w:rFonts w:ascii="Times New Roman" w:hAnsi="Times New Roman" w:cs="Times New Roman"/>
+          <w:color w:val="FF0000"/>
+        </w:rPr>
+        <w:t>TaskName, Task</w:t>
       </w:r>
       <w:r>
         <w:rPr>
@@ -5915,39 +4890,13 @@
         </w:rPr>
         <w:t>Description</w:t>
       </w:r>
-      <w:proofErr w:type="spellEnd"/>
-      <w:r>
-        <w:rPr>
-          <w:rFonts w:ascii="Times New Roman" w:hAnsi="Times New Roman" w:cs="Times New Roman"/>
-          <w:color w:val="FF0000"/>
-        </w:rPr>
-        <w:t xml:space="preserve">, </w:t>
-      </w:r>
-      <w:proofErr w:type="spellStart"/>
-      <w:r>
-        <w:rPr>
-          <w:rFonts w:ascii="Times New Roman" w:hAnsi="Times New Roman" w:cs="Times New Roman"/>
-          <w:color w:val="FF0000"/>
-        </w:rPr>
-        <w:t>TaskPriority</w:t>
-      </w:r>
-      <w:proofErr w:type="spellEnd"/>
-      <w:r>
-        <w:rPr>
-          <w:rFonts w:ascii="Times New Roman" w:hAnsi="Times New Roman" w:cs="Times New Roman"/>
-          <w:color w:val="FF0000"/>
-        </w:rPr>
-        <w:t xml:space="preserve">, and </w:t>
-      </w:r>
-      <w:proofErr w:type="spellStart"/>
-      <w:r>
-        <w:rPr>
-          <w:rFonts w:ascii="Times New Roman" w:hAnsi="Times New Roman" w:cs="Times New Roman"/>
-          <w:color w:val="FF0000"/>
-        </w:rPr>
-        <w:t>TaskDueDate</w:t>
-      </w:r>
-      <w:proofErr w:type="spellEnd"/>
+      <w:r>
+        <w:rPr>
+          <w:rFonts w:ascii="Times New Roman" w:hAnsi="Times New Roman" w:cs="Times New Roman"/>
+          <w:color w:val="FF0000"/>
+        </w:rPr>
+        <w:t>, TaskPriority, and TaskDueDate</w:t>
+      </w:r>
       <w:r>
         <w:rPr>
           <w:rFonts w:ascii="Times New Roman" w:hAnsi="Times New Roman" w:cs="Times New Roman"/>
@@ -5983,7 +4932,6 @@
         </w:rPr>
         <w:t xml:space="preserve">. The leader will be able to update the fields: </w:t>
       </w:r>
-      <w:proofErr w:type="spellStart"/>
       <w:r>
         <w:rPr>
           <w:rFonts w:ascii="Times New Roman" w:hAnsi="Times New Roman" w:cs="Times New Roman"/>
@@ -5991,21 +4939,12 @@
         </w:rPr>
         <w:t>TaskStatus</w:t>
       </w:r>
-      <w:proofErr w:type="spellEnd"/>
-      <w:r>
-        <w:rPr>
-          <w:rFonts w:ascii="Times New Roman" w:hAnsi="Times New Roman" w:cs="Times New Roman"/>
-          <w:color w:val="FF0000"/>
-        </w:rPr>
-        <w:t xml:space="preserve"> and </w:t>
-      </w:r>
-      <w:proofErr w:type="spellStart"/>
-      <w:r>
-        <w:rPr>
-          <w:rFonts w:ascii="Times New Roman" w:hAnsi="Times New Roman" w:cs="Times New Roman"/>
-          <w:color w:val="FF0000"/>
-        </w:rPr>
-        <w:t>Task</w:t>
+      <w:r>
+        <w:rPr>
+          <w:rFonts w:ascii="Times New Roman" w:hAnsi="Times New Roman" w:cs="Times New Roman"/>
+          <w:color w:val="FF0000"/>
+        </w:rPr>
+        <w:t xml:space="preserve"> and Task</w:t>
       </w:r>
       <w:r>
         <w:rPr>
@@ -6014,7 +4953,6 @@
         </w:rPr>
         <w:t>Progress</w:t>
       </w:r>
-      <w:proofErr w:type="spellEnd"/>
       <w:r>
         <w:rPr>
           <w:rFonts w:ascii="Times New Roman" w:hAnsi="Times New Roman" w:cs="Times New Roman"/>
@@ -6143,7 +5081,6 @@
                 <w:color w:val="000000"/>
               </w:rPr>
             </w:pPr>
-            <w:proofErr w:type="spellStart"/>
             <w:r>
               <w:rPr>
                 <w:rFonts w:ascii="Times New Roman" w:hAnsi="Times New Roman" w:cs="Times New Roman"/>
@@ -6152,7 +5089,6 @@
               </w:rPr>
               <w:t>TaskID</w:t>
             </w:r>
-            <w:proofErr w:type="spellEnd"/>
           </w:p>
         </w:tc>
         <w:tc>
@@ -6215,12 +5151,12 @@
         </w:trPr>
         <w:tc>
           <w:tcPr>
+            <w:cnfStyle w:val="001000000000" w:firstRow="0" w:lastRow="0" w:firstColumn="1" w:lastColumn="0" w:oddVBand="0" w:evenVBand="0" w:oddHBand="0" w:evenHBand="0" w:firstRowFirstColumn="0" w:firstRowLastColumn="0" w:lastRowFirstColumn="0" w:lastRowLastColumn="0"/>
             <w:tcW w:w="851" w:type="pct"/>
           </w:tcPr>
           <w:p>
             <w:pPr>
               <w:jc w:val="center"/>
-              <w:cnfStyle w:val="001000000000" w:firstRow="0" w:lastRow="0" w:firstColumn="1" w:lastColumn="0" w:oddVBand="0" w:evenVBand="0" w:oddHBand="0" w:evenHBand="0" w:firstRowFirstColumn="0" w:firstRowLastColumn="0" w:lastRowFirstColumn="0" w:lastRowLastColumn="0"/>
               <w:rPr>
                 <w:rFonts w:ascii="Times New Roman" w:hAnsi="Times New Roman" w:cs="Times New Roman"/>
                 <w:b w:val="0"/>
@@ -6244,6 +5180,7 @@
           <w:p>
             <w:pPr>
               <w:jc w:val="center"/>
+              <w:cnfStyle w:val="000000000000" w:firstRow="0" w:lastRow="0" w:firstColumn="0" w:lastColumn="0" w:oddVBand="0" w:evenVBand="0" w:oddHBand="0" w:evenHBand="0" w:firstRowFirstColumn="0" w:firstRowLastColumn="0" w:lastRowFirstColumn="0" w:lastRowLastColumn="0"/>
             </w:pPr>
             <w:r>
               <w:t>INTEGER</w:t>
@@ -6260,6 +5197,7 @@
           <w:p>
             <w:pPr>
               <w:jc w:val="center"/>
+              <w:cnfStyle w:val="000000000000" w:firstRow="0" w:lastRow="0" w:firstColumn="0" w:lastColumn="0" w:oddVBand="0" w:evenVBand="0" w:oddHBand="0" w:evenHBand="0" w:firstRowFirstColumn="0" w:firstRowLastColumn="0" w:lastRowFirstColumn="0" w:lastRowLastColumn="0"/>
               <w:rPr>
                 <w:rFonts w:ascii="Times New Roman" w:hAnsi="Times New Roman" w:cs="Times New Roman"/>
                 <w:color w:val="FF0000"/>
@@ -6298,33 +5236,15 @@
                 <w:rFonts w:ascii="Times New Roman" w:hAnsi="Times New Roman" w:cs="Times New Roman"/>
                 <w:color w:val="FF0000"/>
               </w:rPr>
-              <w:t xml:space="preserve"> relating to the </w:t>
-            </w:r>
-            <w:proofErr w:type="spellStart"/>
-            <w:r>
-              <w:rPr>
-                <w:rFonts w:ascii="Times New Roman" w:hAnsi="Times New Roman" w:cs="Times New Roman"/>
-                <w:color w:val="FF0000"/>
-              </w:rPr>
-              <w:t>UserID</w:t>
-            </w:r>
-            <w:proofErr w:type="spellEnd"/>
-            <w:r>
-              <w:rPr>
-                <w:rFonts w:ascii="Times New Roman" w:hAnsi="Times New Roman" w:cs="Times New Roman"/>
-                <w:color w:val="FF0000"/>
-              </w:rPr>
-              <w:t xml:space="preserve"> from the </w:t>
-            </w:r>
-            <w:proofErr w:type="spellStart"/>
-            <w:r>
-              <w:rPr>
-                <w:rFonts w:ascii="Times New Roman" w:hAnsi="Times New Roman" w:cs="Times New Roman"/>
-                <w:color w:val="FF0000"/>
-              </w:rPr>
-              <w:t>UserTable</w:t>
-            </w:r>
-            <w:proofErr w:type="spellEnd"/>
+              <w:t xml:space="preserve"> relating to the UserID</w:t>
+            </w:r>
+            <w:r>
+              <w:rPr>
+                <w:rFonts w:ascii="Times New Roman" w:hAnsi="Times New Roman" w:cs="Times New Roman"/>
+                <w:color w:val="FF0000"/>
+              </w:rPr>
+              <w:t xml:space="preserve"> from the UserTable</w:t>
+            </w:r>
             <w:r>
               <w:rPr>
                 <w:rFonts w:ascii="Times New Roman" w:hAnsi="Times New Roman" w:cs="Times New Roman"/>
@@ -6427,33 +5347,15 @@
                 <w:rFonts w:ascii="Times New Roman" w:hAnsi="Times New Roman" w:cs="Times New Roman"/>
                 <w:color w:val="FF0000"/>
               </w:rPr>
-              <w:t xml:space="preserve"> relating to the </w:t>
-            </w:r>
-            <w:proofErr w:type="spellStart"/>
-            <w:r>
-              <w:rPr>
-                <w:rFonts w:ascii="Times New Roman" w:hAnsi="Times New Roman" w:cs="Times New Roman"/>
-                <w:color w:val="FF0000"/>
-              </w:rPr>
-              <w:t>ProjectID</w:t>
-            </w:r>
-            <w:proofErr w:type="spellEnd"/>
-            <w:r>
-              <w:rPr>
-                <w:rFonts w:ascii="Times New Roman" w:hAnsi="Times New Roman" w:cs="Times New Roman"/>
-                <w:color w:val="FF0000"/>
-              </w:rPr>
-              <w:t xml:space="preserve"> from the </w:t>
-            </w:r>
-            <w:proofErr w:type="spellStart"/>
-            <w:r>
-              <w:rPr>
-                <w:rFonts w:ascii="Times New Roman" w:hAnsi="Times New Roman" w:cs="Times New Roman"/>
-                <w:color w:val="FF0000"/>
-              </w:rPr>
-              <w:t>ProjectTable</w:t>
-            </w:r>
-            <w:proofErr w:type="spellEnd"/>
+              <w:t xml:space="preserve"> relating to the ProjectID</w:t>
+            </w:r>
+            <w:r>
+              <w:rPr>
+                <w:rFonts w:ascii="Times New Roman" w:hAnsi="Times New Roman" w:cs="Times New Roman"/>
+                <w:color w:val="FF0000"/>
+              </w:rPr>
+              <w:t xml:space="preserve"> from the ProjectTable</w:t>
+            </w:r>
             <w:r>
               <w:rPr>
                 <w:rFonts w:ascii="Times New Roman" w:hAnsi="Times New Roman" w:cs="Times New Roman"/>
@@ -6482,7 +5384,6 @@
                 <w:color w:val="000000"/>
               </w:rPr>
             </w:pPr>
-            <w:proofErr w:type="spellStart"/>
             <w:r>
               <w:rPr>
                 <w:rFonts w:ascii="Times New Roman" w:hAnsi="Times New Roman" w:cs="Times New Roman"/>
@@ -6491,7 +5392,6 @@
               </w:rPr>
               <w:t>TaskName</w:t>
             </w:r>
-            <w:proofErr w:type="spellEnd"/>
           </w:p>
         </w:tc>
         <w:tc>
@@ -6588,7 +5488,6 @@
                 <w:color w:val="000000"/>
               </w:rPr>
             </w:pPr>
-            <w:proofErr w:type="spellStart"/>
             <w:r>
               <w:rPr>
                 <w:rFonts w:ascii="Times New Roman" w:hAnsi="Times New Roman" w:cs="Times New Roman"/>
@@ -6597,7 +5496,6 @@
               </w:rPr>
               <w:t>TaskDescription</w:t>
             </w:r>
-            <w:proofErr w:type="spellEnd"/>
           </w:p>
         </w:tc>
         <w:tc>
@@ -6707,7 +5605,6 @@
                 <w:color w:val="000000"/>
               </w:rPr>
             </w:pPr>
-            <w:proofErr w:type="spellStart"/>
             <w:r>
               <w:rPr>
                 <w:rFonts w:ascii="Times New Roman" w:hAnsi="Times New Roman" w:cs="Times New Roman"/>
@@ -6716,7 +5613,6 @@
               </w:rPr>
               <w:t>TaskProgress</w:t>
             </w:r>
-            <w:proofErr w:type="spellEnd"/>
           </w:p>
         </w:tc>
         <w:tc>
@@ -6841,7 +5737,6 @@
                 <w:color w:val="000000"/>
               </w:rPr>
             </w:pPr>
-            <w:proofErr w:type="spellStart"/>
             <w:r>
               <w:rPr>
                 <w:rFonts w:ascii="Times New Roman" w:hAnsi="Times New Roman" w:cs="Times New Roman"/>
@@ -6850,7 +5745,6 @@
               </w:rPr>
               <w:t>TaskStatus</w:t>
             </w:r>
-            <w:proofErr w:type="spellEnd"/>
           </w:p>
         </w:tc>
         <w:tc>
@@ -6974,7 +5868,6 @@
                 <w:color w:val="000000"/>
               </w:rPr>
             </w:pPr>
-            <w:proofErr w:type="spellStart"/>
             <w:r>
               <w:rPr>
                 <w:rFonts w:ascii="Times New Roman" w:hAnsi="Times New Roman" w:cs="Times New Roman"/>
@@ -6983,7 +5876,6 @@
               </w:rPr>
               <w:t>TaskPriority</w:t>
             </w:r>
-            <w:proofErr w:type="spellEnd"/>
           </w:p>
         </w:tc>
         <w:tc>
@@ -7108,7 +6000,6 @@
                 <w:color w:val="000000"/>
               </w:rPr>
             </w:pPr>
-            <w:proofErr w:type="spellStart"/>
             <w:r>
               <w:rPr>
                 <w:rFonts w:ascii="Times New Roman" w:hAnsi="Times New Roman" w:cs="Times New Roman"/>
@@ -7117,7 +6008,6 @@
               </w:rPr>
               <w:t>TaskDueDate</w:t>
             </w:r>
-            <w:proofErr w:type="spellEnd"/>
           </w:p>
         </w:tc>
         <w:tc>
@@ -7190,6 +6080,7 @@
                 <w:rFonts w:ascii="Times New Roman" w:hAnsi="Times New Roman" w:cs="Times New Roman"/>
                 <w:color w:val="FF0000"/>
               </w:rPr>
+              <w:lastRenderedPageBreak/>
               <w:t>due date in year-month-day format</w:t>
             </w:r>
             <w:r>
@@ -7237,19 +6128,8 @@
           <w:sz w:val="28"/>
           <w:szCs w:val="28"/>
         </w:rPr>
-        <w:t xml:space="preserve">2.5.3 </w:t>
-      </w:r>
-      <w:proofErr w:type="spellStart"/>
-      <w:r>
-        <w:rPr>
-          <w:rFonts w:ascii="Times New Roman" w:hAnsi="Times New Roman" w:cs="Times New Roman"/>
-          <w:b/>
-          <w:sz w:val="28"/>
-          <w:szCs w:val="28"/>
-        </w:rPr>
-        <w:t>ProgressTable</w:t>
-      </w:r>
-      <w:proofErr w:type="spellEnd"/>
+        <w:t>2.5.3 ProgressTable</w:t>
+      </w:r>
     </w:p>
     <w:p>
       <w:pPr>
@@ -7264,72 +6144,196 @@
           <w:rFonts w:ascii="Times New Roman" w:hAnsi="Times New Roman" w:cs="Times New Roman"/>
           <w:color w:val="FF0000"/>
         </w:rPr>
+        <w:t xml:space="preserve">The ProgressTable below is used to hold </w:t>
+      </w:r>
+      <w:r>
+        <w:rPr>
+          <w:rFonts w:ascii="Times New Roman" w:hAnsi="Times New Roman" w:cs="Times New Roman"/>
+          <w:color w:val="FF0000"/>
+        </w:rPr>
+        <w:t xml:space="preserve">the task </w:t>
+      </w:r>
+      <w:r>
+        <w:rPr>
+          <w:rFonts w:ascii="Times New Roman" w:hAnsi="Times New Roman" w:cs="Times New Roman"/>
+          <w:color w:val="FF0000"/>
+        </w:rPr>
+        <w:t>progress of a</w:t>
+      </w:r>
+      <w:r>
+        <w:rPr>
+          <w:rFonts w:ascii="Times New Roman" w:hAnsi="Times New Roman" w:cs="Times New Roman"/>
+          <w:color w:val="FF0000"/>
+        </w:rPr>
+        <w:t>ll of a</w:t>
+      </w:r>
+      <w:r>
+        <w:rPr>
+          <w:rFonts w:ascii="Times New Roman" w:hAnsi="Times New Roman" w:cs="Times New Roman"/>
+          <w:color w:val="FF0000"/>
+        </w:rPr>
+        <w:t xml:space="preserve"> user</w:t>
+      </w:r>
+      <w:r>
+        <w:rPr>
+          <w:rFonts w:ascii="Times New Roman" w:hAnsi="Times New Roman" w:cs="Times New Roman"/>
+          <w:color w:val="FF0000"/>
+        </w:rPr>
+        <w:t>’s tasks</w:t>
+      </w:r>
+      <w:r>
+        <w:rPr>
+          <w:rFonts w:ascii="Times New Roman" w:hAnsi="Times New Roman" w:cs="Times New Roman"/>
+          <w:color w:val="FF0000"/>
+        </w:rPr>
+        <w:t xml:space="preserve"> within a specific project</w:t>
+      </w:r>
+      <w:r>
+        <w:rPr>
+          <w:rFonts w:ascii="Times New Roman" w:hAnsi="Times New Roman" w:cs="Times New Roman"/>
+          <w:color w:val="FF0000"/>
+        </w:rPr>
+        <w:t>.</w:t>
+      </w:r>
+      <w:r>
+        <w:rPr>
+          <w:rFonts w:ascii="Times New Roman" w:hAnsi="Times New Roman" w:cs="Times New Roman"/>
+          <w:color w:val="FF0000"/>
+        </w:rPr>
+        <w:t xml:space="preserve"> </w:t>
+      </w:r>
+      <w:r>
+        <w:rPr>
+          <w:rFonts w:ascii="Times New Roman" w:hAnsi="Times New Roman" w:cs="Times New Roman"/>
+          <w:color w:val="FF0000"/>
+        </w:rPr>
+        <w:t>For example, a</w:t>
+      </w:r>
+      <w:r>
+        <w:rPr>
+          <w:rFonts w:ascii="Times New Roman" w:hAnsi="Times New Roman" w:cs="Times New Roman"/>
+          <w:color w:val="FF0000"/>
+        </w:rPr>
+        <w:t>n individual task has it’s o</w:t>
+      </w:r>
+      <w:r>
+        <w:rPr>
+          <w:rFonts w:ascii="Times New Roman" w:hAnsi="Times New Roman" w:cs="Times New Roman"/>
+          <w:color w:val="FF0000"/>
+        </w:rPr>
+        <w:t>w</w:t>
+      </w:r>
+      <w:r>
+        <w:rPr>
+          <w:rFonts w:ascii="Times New Roman" w:hAnsi="Times New Roman" w:cs="Times New Roman"/>
+          <w:color w:val="FF0000"/>
+        </w:rPr>
+        <w:t xml:space="preserve">n progress. </w:t>
+      </w:r>
+      <w:r>
+        <w:rPr>
+          <w:rFonts w:ascii="Times New Roman" w:hAnsi="Times New Roman" w:cs="Times New Roman"/>
+          <w:color w:val="FF0000"/>
+        </w:rPr>
+        <w:t>Whereas</w:t>
+      </w:r>
+      <w:r>
+        <w:rPr>
+          <w:rFonts w:ascii="Times New Roman" w:hAnsi="Times New Roman" w:cs="Times New Roman"/>
+          <w:color w:val="FF0000"/>
+        </w:rPr>
+        <w:t>, a project has progress based on all tasks that are a part of it</w:t>
+      </w:r>
+      <w:r>
+        <w:rPr>
+          <w:rFonts w:ascii="Times New Roman" w:hAnsi="Times New Roman" w:cs="Times New Roman"/>
+          <w:color w:val="FF0000"/>
+        </w:rPr>
+        <w:t xml:space="preserve"> which could be assigned to multiple project members</w:t>
+      </w:r>
+      <w:r>
+        <w:rPr>
+          <w:rFonts w:ascii="Times New Roman" w:hAnsi="Times New Roman" w:cs="Times New Roman"/>
+          <w:color w:val="FF0000"/>
+        </w:rPr>
+        <w:t xml:space="preserve">. </w:t>
+      </w:r>
+      <w:r>
+        <w:rPr>
+          <w:rFonts w:ascii="Times New Roman" w:hAnsi="Times New Roman" w:cs="Times New Roman"/>
+          <w:color w:val="FF0000"/>
+        </w:rPr>
+        <w:t xml:space="preserve">Therefore, the ProgressTable holds all the tasks that just one member is a assigned to within a specific project. </w:t>
+      </w:r>
+      <w:r>
+        <w:rPr>
+          <w:rFonts w:ascii="Times New Roman" w:hAnsi="Times New Roman" w:cs="Times New Roman"/>
+          <w:color w:val="FF0000"/>
+        </w:rPr>
         <w:t xml:space="preserve">The </w:t>
       </w:r>
-      <w:proofErr w:type="spellStart"/>
-      <w:r>
-        <w:rPr>
-          <w:rFonts w:ascii="Times New Roman" w:hAnsi="Times New Roman" w:cs="Times New Roman"/>
-          <w:color w:val="FF0000"/>
-        </w:rPr>
-        <w:t>ProgressTable</w:t>
-      </w:r>
-      <w:proofErr w:type="spellEnd"/>
-      <w:r>
-        <w:rPr>
-          <w:rFonts w:ascii="Times New Roman" w:hAnsi="Times New Roman" w:cs="Times New Roman"/>
-          <w:color w:val="FF0000"/>
-        </w:rPr>
-        <w:t xml:space="preserve"> below is used to hold </w:t>
-      </w:r>
-      <w:r>
-        <w:rPr>
-          <w:rFonts w:ascii="Times New Roman" w:hAnsi="Times New Roman" w:cs="Times New Roman"/>
-          <w:color w:val="FF0000"/>
-        </w:rPr>
-        <w:t xml:space="preserve">the task </w:t>
-      </w:r>
-      <w:r>
-        <w:rPr>
-          <w:rFonts w:ascii="Times New Roman" w:hAnsi="Times New Roman" w:cs="Times New Roman"/>
-          <w:color w:val="FF0000"/>
-        </w:rPr>
-        <w:t>progress of a</w:t>
-      </w:r>
-      <w:r>
-        <w:rPr>
-          <w:rFonts w:ascii="Times New Roman" w:hAnsi="Times New Roman" w:cs="Times New Roman"/>
-          <w:color w:val="FF0000"/>
-        </w:rPr>
-        <w:t>ll of a</w:t>
-      </w:r>
-      <w:r>
-        <w:rPr>
-          <w:rFonts w:ascii="Times New Roman" w:hAnsi="Times New Roman" w:cs="Times New Roman"/>
-          <w:color w:val="FF0000"/>
-        </w:rPr>
-        <w:t xml:space="preserve"> user</w:t>
-      </w:r>
-      <w:r>
-        <w:rPr>
-          <w:rFonts w:ascii="Times New Roman" w:hAnsi="Times New Roman" w:cs="Times New Roman"/>
-          <w:color w:val="FF0000"/>
-        </w:rPr>
-        <w:t>’s tasks</w:t>
-      </w:r>
-      <w:r>
-        <w:rPr>
-          <w:rFonts w:ascii="Times New Roman" w:hAnsi="Times New Roman" w:cs="Times New Roman"/>
-          <w:color w:val="FF0000"/>
-        </w:rPr>
-        <w:t xml:space="preserve"> within a specific project</w:t>
-      </w:r>
-      <w:r>
-        <w:rPr>
-          <w:rFonts w:ascii="Times New Roman" w:hAnsi="Times New Roman" w:cs="Times New Roman"/>
-          <w:color w:val="FF0000"/>
-        </w:rPr>
-        <w:t>.</w:t>
+      <w:r>
+        <w:rPr>
+          <w:rFonts w:ascii="Times New Roman" w:hAnsi="Times New Roman" w:cs="Times New Roman"/>
+          <w:color w:val="FF0000"/>
+        </w:rPr>
+        <w:t>Progress</w:t>
+      </w:r>
+      <w:r>
+        <w:rPr>
+          <w:rFonts w:ascii="Times New Roman" w:hAnsi="Times New Roman" w:cs="Times New Roman"/>
+          <w:color w:val="FF0000"/>
+        </w:rPr>
+        <w:t xml:space="preserve">ID acts as the primary key and is automatically generated and incremented each time a new task is </w:t>
+      </w:r>
+      <w:r>
+        <w:rPr>
+          <w:rFonts w:ascii="Times New Roman" w:hAnsi="Times New Roman" w:cs="Times New Roman"/>
+          <w:color w:val="FF0000"/>
+        </w:rPr>
+        <w:t xml:space="preserve">assigned to a new project member. The User, Project, and Task </w:t>
+      </w:r>
+      <w:r>
+        <w:rPr>
+          <w:rFonts w:ascii="Times New Roman" w:hAnsi="Times New Roman" w:cs="Times New Roman"/>
+          <w:color w:val="FF0000"/>
+        </w:rPr>
+        <w:t xml:space="preserve">fields will be foreign keys to allow the </w:t>
+      </w:r>
+      <w:r>
+        <w:rPr>
+          <w:rFonts w:ascii="Times New Roman" w:hAnsi="Times New Roman" w:cs="Times New Roman"/>
+          <w:color w:val="FF0000"/>
+        </w:rPr>
+        <w:t>progress</w:t>
+      </w:r>
+      <w:r>
+        <w:rPr>
+          <w:rFonts w:ascii="Times New Roman" w:hAnsi="Times New Roman" w:cs="Times New Roman"/>
+          <w:color w:val="FF0000"/>
+        </w:rPr>
+        <w:t xml:space="preserve"> to relate to the UserTable</w:t>
+      </w:r>
+      <w:r>
+        <w:rPr>
+          <w:rFonts w:ascii="Times New Roman" w:hAnsi="Times New Roman" w:cs="Times New Roman"/>
+          <w:color w:val="FF0000"/>
+        </w:rPr>
+        <w:t>, ProjectTable, and TaskTable</w:t>
+      </w:r>
+      <w:r>
+        <w:rPr>
+          <w:rFonts w:ascii="Times New Roman" w:hAnsi="Times New Roman" w:cs="Times New Roman"/>
+          <w:color w:val="FF0000"/>
+        </w:rPr>
+        <w:t xml:space="preserve"> so the </w:t>
+      </w:r>
+      <w:r>
+        <w:rPr>
+          <w:rFonts w:ascii="Times New Roman" w:hAnsi="Times New Roman" w:cs="Times New Roman"/>
+          <w:color w:val="FF0000"/>
+        </w:rPr>
+        <w:t>progress</w:t>
       </w:r>
       <w:r>
         <w:rPr>
@@ -7343,224 +6347,21 @@
           <w:rFonts w:ascii="Times New Roman" w:hAnsi="Times New Roman" w:cs="Times New Roman"/>
           <w:color w:val="FF0000"/>
         </w:rPr>
-        <w:t>For example, a</w:t>
-      </w:r>
-      <w:r>
-        <w:rPr>
-          <w:rFonts w:ascii="Times New Roman" w:hAnsi="Times New Roman" w:cs="Times New Roman"/>
-          <w:color w:val="FF0000"/>
-        </w:rPr>
-        <w:t>n individual task has it’s o</w:t>
-      </w:r>
-      <w:r>
-        <w:rPr>
-          <w:rFonts w:ascii="Times New Roman" w:hAnsi="Times New Roman" w:cs="Times New Roman"/>
-          <w:color w:val="FF0000"/>
-        </w:rPr>
-        <w:t>w</w:t>
-      </w:r>
-      <w:r>
-        <w:rPr>
-          <w:rFonts w:ascii="Times New Roman" w:hAnsi="Times New Roman" w:cs="Times New Roman"/>
-          <w:color w:val="FF0000"/>
-        </w:rPr>
-        <w:t xml:space="preserve">n progress. </w:t>
-      </w:r>
-      <w:r>
-        <w:rPr>
-          <w:rFonts w:ascii="Times New Roman" w:hAnsi="Times New Roman" w:cs="Times New Roman"/>
-          <w:color w:val="FF0000"/>
-        </w:rPr>
-        <w:t>Whereas</w:t>
-      </w:r>
-      <w:r>
-        <w:rPr>
-          <w:rFonts w:ascii="Times New Roman" w:hAnsi="Times New Roman" w:cs="Times New Roman"/>
-          <w:color w:val="FF0000"/>
-        </w:rPr>
-        <w:t xml:space="preserve">, a project has progress based on all tasks that are a part of </w:t>
-      </w:r>
-      <w:proofErr w:type="gramStart"/>
-      <w:r>
-        <w:rPr>
-          <w:rFonts w:ascii="Times New Roman" w:hAnsi="Times New Roman" w:cs="Times New Roman"/>
-          <w:color w:val="FF0000"/>
-        </w:rPr>
-        <w:t>it</w:t>
-      </w:r>
-      <w:r>
-        <w:rPr>
-          <w:rFonts w:ascii="Times New Roman" w:hAnsi="Times New Roman" w:cs="Times New Roman"/>
-          <w:color w:val="FF0000"/>
-        </w:rPr>
-        <w:t xml:space="preserve"> which</w:t>
-      </w:r>
-      <w:proofErr w:type="gramEnd"/>
-      <w:r>
-        <w:rPr>
-          <w:rFonts w:ascii="Times New Roman" w:hAnsi="Times New Roman" w:cs="Times New Roman"/>
-          <w:color w:val="FF0000"/>
-        </w:rPr>
-        <w:t xml:space="preserve"> could be assigned to multiple project members</w:t>
-      </w:r>
-      <w:r>
-        <w:rPr>
-          <w:rFonts w:ascii="Times New Roman" w:hAnsi="Times New Roman" w:cs="Times New Roman"/>
-          <w:color w:val="FF0000"/>
-        </w:rPr>
-        <w:t xml:space="preserve">. </w:t>
-      </w:r>
-      <w:r>
-        <w:rPr>
-          <w:rFonts w:ascii="Times New Roman" w:hAnsi="Times New Roman" w:cs="Times New Roman"/>
-          <w:color w:val="FF0000"/>
-        </w:rPr>
-        <w:t xml:space="preserve">Therefore, the </w:t>
-      </w:r>
-      <w:proofErr w:type="spellStart"/>
-      <w:r>
-        <w:rPr>
-          <w:rFonts w:ascii="Times New Roman" w:hAnsi="Times New Roman" w:cs="Times New Roman"/>
-          <w:color w:val="FF0000"/>
-        </w:rPr>
-        <w:t>ProgressTable</w:t>
-      </w:r>
-      <w:proofErr w:type="spellEnd"/>
-      <w:r>
-        <w:rPr>
-          <w:rFonts w:ascii="Times New Roman" w:hAnsi="Times New Roman" w:cs="Times New Roman"/>
-          <w:color w:val="FF0000"/>
-        </w:rPr>
-        <w:t xml:space="preserve"> holds all the tasks that just one member is </w:t>
-      </w:r>
-      <w:proofErr w:type="gramStart"/>
-      <w:r>
-        <w:rPr>
-          <w:rFonts w:ascii="Times New Roman" w:hAnsi="Times New Roman" w:cs="Times New Roman"/>
-          <w:color w:val="FF0000"/>
-        </w:rPr>
-        <w:t>a</w:t>
-      </w:r>
-      <w:proofErr w:type="gramEnd"/>
-      <w:r>
-        <w:rPr>
-          <w:rFonts w:ascii="Times New Roman" w:hAnsi="Times New Roman" w:cs="Times New Roman"/>
-          <w:color w:val="FF0000"/>
-        </w:rPr>
-        <w:t xml:space="preserve"> assigned to within a specific project. </w:t>
-      </w:r>
-      <w:r>
-        <w:rPr>
-          <w:rFonts w:ascii="Times New Roman" w:hAnsi="Times New Roman" w:cs="Times New Roman"/>
-          <w:color w:val="FF0000"/>
-        </w:rPr>
-        <w:t xml:space="preserve">The </w:t>
-      </w:r>
-      <w:proofErr w:type="spellStart"/>
-      <w:r>
-        <w:rPr>
-          <w:rFonts w:ascii="Times New Roman" w:hAnsi="Times New Roman" w:cs="Times New Roman"/>
-          <w:color w:val="FF0000"/>
-        </w:rPr>
-        <w:t>Progress</w:t>
-      </w:r>
-      <w:r>
-        <w:rPr>
-          <w:rFonts w:ascii="Times New Roman" w:hAnsi="Times New Roman" w:cs="Times New Roman"/>
-          <w:color w:val="FF0000"/>
-        </w:rPr>
-        <w:t>ID</w:t>
-      </w:r>
-      <w:proofErr w:type="spellEnd"/>
-      <w:r>
-        <w:rPr>
-          <w:rFonts w:ascii="Times New Roman" w:hAnsi="Times New Roman" w:cs="Times New Roman"/>
-          <w:color w:val="FF0000"/>
-        </w:rPr>
-        <w:t xml:space="preserve"> acts as the primary key and is automatically generated and incremented each time a new task is </w:t>
-      </w:r>
-      <w:r>
-        <w:rPr>
-          <w:rFonts w:ascii="Times New Roman" w:hAnsi="Times New Roman" w:cs="Times New Roman"/>
-          <w:color w:val="FF0000"/>
-        </w:rPr>
-        <w:t xml:space="preserve">assigned to a new project member. The User, Project, and Task </w:t>
-      </w:r>
-      <w:r>
-        <w:rPr>
-          <w:rFonts w:ascii="Times New Roman" w:hAnsi="Times New Roman" w:cs="Times New Roman"/>
-          <w:color w:val="FF0000"/>
-        </w:rPr>
-        <w:t xml:space="preserve">fields will be foreign keys to allow the </w:t>
-      </w:r>
-      <w:r>
-        <w:rPr>
-          <w:rFonts w:ascii="Times New Roman" w:hAnsi="Times New Roman" w:cs="Times New Roman"/>
-          <w:color w:val="FF0000"/>
-        </w:rPr>
-        <w:t>progress</w:t>
-      </w:r>
-      <w:r>
-        <w:rPr>
-          <w:rFonts w:ascii="Times New Roman" w:hAnsi="Times New Roman" w:cs="Times New Roman"/>
-          <w:color w:val="FF0000"/>
-        </w:rPr>
-        <w:t xml:space="preserve"> to relate to the </w:t>
-      </w:r>
-      <w:proofErr w:type="spellStart"/>
-      <w:r>
-        <w:rPr>
-          <w:rFonts w:ascii="Times New Roman" w:hAnsi="Times New Roman" w:cs="Times New Roman"/>
-          <w:color w:val="FF0000"/>
-        </w:rPr>
-        <w:t>UserTable</w:t>
-      </w:r>
-      <w:proofErr w:type="spellEnd"/>
-      <w:r>
-        <w:rPr>
-          <w:rFonts w:ascii="Times New Roman" w:hAnsi="Times New Roman" w:cs="Times New Roman"/>
-          <w:color w:val="FF0000"/>
-        </w:rPr>
-        <w:t xml:space="preserve">, </w:t>
-      </w:r>
-      <w:proofErr w:type="spellStart"/>
-      <w:r>
-        <w:rPr>
-          <w:rFonts w:ascii="Times New Roman" w:hAnsi="Times New Roman" w:cs="Times New Roman"/>
-          <w:color w:val="FF0000"/>
-        </w:rPr>
-        <w:t>ProjectTable</w:t>
-      </w:r>
-      <w:proofErr w:type="spellEnd"/>
-      <w:r>
-        <w:rPr>
-          <w:rFonts w:ascii="Times New Roman" w:hAnsi="Times New Roman" w:cs="Times New Roman"/>
-          <w:color w:val="FF0000"/>
-        </w:rPr>
-        <w:t xml:space="preserve">, and </w:t>
-      </w:r>
-      <w:proofErr w:type="spellStart"/>
-      <w:r>
-        <w:rPr>
-          <w:rFonts w:ascii="Times New Roman" w:hAnsi="Times New Roman" w:cs="Times New Roman"/>
-          <w:color w:val="FF0000"/>
-        </w:rPr>
-        <w:t>TaskTable</w:t>
-      </w:r>
-      <w:proofErr w:type="spellEnd"/>
-      <w:r>
-        <w:rPr>
-          <w:rFonts w:ascii="Times New Roman" w:hAnsi="Times New Roman" w:cs="Times New Roman"/>
-          <w:color w:val="FF0000"/>
-        </w:rPr>
-        <w:t xml:space="preserve"> so the </w:t>
-      </w:r>
-      <w:r>
-        <w:rPr>
-          <w:rFonts w:ascii="Times New Roman" w:hAnsi="Times New Roman" w:cs="Times New Roman"/>
-          <w:color w:val="FF0000"/>
-        </w:rPr>
-        <w:t>progress</w:t>
+        <w:t>can differenciate between</w:t>
+      </w:r>
+      <w:r>
+        <w:rPr>
+          <w:rFonts w:ascii="Times New Roman" w:hAnsi="Times New Roman" w:cs="Times New Roman"/>
+          <w:color w:val="FF0000"/>
+        </w:rPr>
+        <w:t xml:space="preserve"> which </w:t>
+      </w:r>
+      <w:r>
+        <w:rPr>
+          <w:rFonts w:ascii="Times New Roman" w:hAnsi="Times New Roman" w:cs="Times New Roman"/>
+          <w:color w:val="FF0000"/>
+        </w:rPr>
+        <w:t>tasks a user has for only a specific project.</w:t>
       </w:r>
       <w:r>
         <w:rPr>
@@ -7574,67 +6375,7 @@
           <w:rFonts w:ascii="Times New Roman" w:hAnsi="Times New Roman" w:cs="Times New Roman"/>
           <w:color w:val="FF0000"/>
         </w:rPr>
-        <w:t xml:space="preserve">can </w:t>
-      </w:r>
-      <w:proofErr w:type="spellStart"/>
-      <w:r>
-        <w:rPr>
-          <w:rFonts w:ascii="Times New Roman" w:hAnsi="Times New Roman" w:cs="Times New Roman"/>
-          <w:color w:val="FF0000"/>
-        </w:rPr>
-        <w:t>differenciate</w:t>
-      </w:r>
-      <w:proofErr w:type="spellEnd"/>
-      <w:r>
-        <w:rPr>
-          <w:rFonts w:ascii="Times New Roman" w:hAnsi="Times New Roman" w:cs="Times New Roman"/>
-          <w:color w:val="FF0000"/>
-        </w:rPr>
-        <w:t xml:space="preserve"> between</w:t>
-      </w:r>
-      <w:r>
-        <w:rPr>
-          <w:rFonts w:ascii="Times New Roman" w:hAnsi="Times New Roman" w:cs="Times New Roman"/>
-          <w:color w:val="FF0000"/>
-        </w:rPr>
-        <w:t xml:space="preserve"> which </w:t>
-      </w:r>
-      <w:r>
-        <w:rPr>
-          <w:rFonts w:ascii="Times New Roman" w:hAnsi="Times New Roman" w:cs="Times New Roman"/>
-          <w:color w:val="FF0000"/>
-        </w:rPr>
-        <w:t>tasks a user has for only a specific project.</w:t>
-      </w:r>
-      <w:r>
-        <w:rPr>
-          <w:rFonts w:ascii="Times New Roman" w:hAnsi="Times New Roman" w:cs="Times New Roman"/>
-          <w:color w:val="FF0000"/>
-        </w:rPr>
-        <w:t xml:space="preserve"> </w:t>
-      </w:r>
-      <w:r>
-        <w:rPr>
-          <w:rFonts w:ascii="Times New Roman" w:hAnsi="Times New Roman" w:cs="Times New Roman"/>
-          <w:color w:val="FF0000"/>
-        </w:rPr>
-        <w:t xml:space="preserve">Lastly, the </w:t>
-      </w:r>
-      <w:proofErr w:type="spellStart"/>
-      <w:r>
-        <w:rPr>
-          <w:rFonts w:ascii="Times New Roman" w:hAnsi="Times New Roman" w:cs="Times New Roman"/>
-          <w:color w:val="FF0000"/>
-        </w:rPr>
-        <w:t>AllTaskProgress</w:t>
-      </w:r>
-      <w:proofErr w:type="spellEnd"/>
-      <w:r>
-        <w:rPr>
-          <w:rFonts w:ascii="Times New Roman" w:hAnsi="Times New Roman" w:cs="Times New Roman"/>
-          <w:color w:val="FF0000"/>
-        </w:rPr>
-        <w:t xml:space="preserve"> field holds the sum of </w:t>
+        <w:t xml:space="preserve">Lastly, the AllTaskProgress field holds the sum of </w:t>
       </w:r>
       <w:r>
         <w:rPr>
@@ -7807,7 +6548,6 @@
                 <w:b w:val="0"/>
               </w:rPr>
             </w:pPr>
-            <w:proofErr w:type="spellStart"/>
             <w:r>
               <w:rPr>
                 <w:rFonts w:ascii="Times New Roman" w:hAnsi="Times New Roman" w:cs="Times New Roman"/>
@@ -7815,7 +6555,6 @@
               </w:rPr>
               <w:t>ProgressID</w:t>
             </w:r>
-            <w:proofErr w:type="spellEnd"/>
           </w:p>
         </w:tc>
         <w:tc>
@@ -7887,12 +6626,12 @@
         </w:trPr>
         <w:tc>
           <w:tcPr>
+            <w:cnfStyle w:val="001000000000" w:firstRow="0" w:lastRow="0" w:firstColumn="1" w:lastColumn="0" w:oddVBand="0" w:evenVBand="0" w:oddHBand="0" w:evenHBand="0" w:firstRowFirstColumn="0" w:firstRowLastColumn="0" w:lastRowFirstColumn="0" w:lastRowLastColumn="0"/>
             <w:tcW w:w="949" w:type="pct"/>
           </w:tcPr>
           <w:p>
             <w:pPr>
               <w:jc w:val="center"/>
-              <w:cnfStyle w:val="001000000000" w:firstRow="0" w:lastRow="0" w:firstColumn="1" w:lastColumn="0" w:oddVBand="0" w:evenVBand="0" w:oddHBand="0" w:evenHBand="0" w:firstRowFirstColumn="0" w:firstRowLastColumn="0" w:lastRowFirstColumn="0" w:lastRowLastColumn="0"/>
               <w:rPr>
                 <w:rFonts w:ascii="Times New Roman" w:hAnsi="Times New Roman" w:cs="Times New Roman"/>
                 <w:b w:val="0"/>
@@ -7914,6 +6653,7 @@
           <w:p>
             <w:pPr>
               <w:jc w:val="center"/>
+              <w:cnfStyle w:val="000000000000" w:firstRow="0" w:lastRow="0" w:firstColumn="0" w:lastColumn="0" w:oddVBand="0" w:evenVBand="0" w:oddHBand="0" w:evenHBand="0" w:firstRowFirstColumn="0" w:firstRowLastColumn="0" w:lastRowFirstColumn="0" w:lastRowLastColumn="0"/>
               <w:rPr>
                 <w:rFonts w:ascii="Times New Roman" w:hAnsi="Times New Roman" w:cs="Times New Roman"/>
               </w:rPr>
@@ -7939,6 +6679,7 @@
           <w:p>
             <w:pPr>
               <w:jc w:val="center"/>
+              <w:cnfStyle w:val="000000000000" w:firstRow="0" w:lastRow="0" w:firstColumn="0" w:lastColumn="0" w:oddVBand="0" w:evenVBand="0" w:oddHBand="0" w:evenHBand="0" w:firstRowFirstColumn="0" w:firstRowLastColumn="0" w:lastRowFirstColumn="0" w:lastRowLastColumn="0"/>
               <w:rPr>
                 <w:rFonts w:ascii="Times New Roman" w:hAnsi="Times New Roman" w:cs="Times New Roman"/>
                 <w:color w:val="FF0000"/>
@@ -7977,33 +6718,15 @@
                 <w:rFonts w:ascii="Times New Roman" w:hAnsi="Times New Roman" w:cs="Times New Roman"/>
                 <w:color w:val="FF0000"/>
               </w:rPr>
-              <w:t xml:space="preserve"> relating to the </w:t>
-            </w:r>
-            <w:proofErr w:type="spellStart"/>
-            <w:r>
-              <w:rPr>
-                <w:rFonts w:ascii="Times New Roman" w:hAnsi="Times New Roman" w:cs="Times New Roman"/>
-                <w:color w:val="FF0000"/>
-              </w:rPr>
-              <w:t>UserID</w:t>
-            </w:r>
-            <w:proofErr w:type="spellEnd"/>
-            <w:r>
-              <w:rPr>
-                <w:rFonts w:ascii="Times New Roman" w:hAnsi="Times New Roman" w:cs="Times New Roman"/>
-                <w:color w:val="FF0000"/>
-              </w:rPr>
-              <w:t xml:space="preserve"> from the </w:t>
-            </w:r>
-            <w:proofErr w:type="spellStart"/>
-            <w:r>
-              <w:rPr>
-                <w:rFonts w:ascii="Times New Roman" w:hAnsi="Times New Roman" w:cs="Times New Roman"/>
-                <w:color w:val="FF0000"/>
-              </w:rPr>
-              <w:t>UserTable</w:t>
-            </w:r>
-            <w:proofErr w:type="spellEnd"/>
+              <w:t xml:space="preserve"> relating to the UserID</w:t>
+            </w:r>
+            <w:r>
+              <w:rPr>
+                <w:rFonts w:ascii="Times New Roman" w:hAnsi="Times New Roman" w:cs="Times New Roman"/>
+                <w:color w:val="FF0000"/>
+              </w:rPr>
+              <w:t xml:space="preserve"> from the UserTable</w:t>
+            </w:r>
             <w:r>
               <w:rPr>
                 <w:rFonts w:ascii="Times New Roman" w:hAnsi="Times New Roman" w:cs="Times New Roman"/>
@@ -8113,33 +6836,15 @@
                 <w:rFonts w:ascii="Times New Roman" w:hAnsi="Times New Roman" w:cs="Times New Roman"/>
                 <w:color w:val="FF0000"/>
               </w:rPr>
-              <w:t xml:space="preserve"> relating to the </w:t>
-            </w:r>
-            <w:proofErr w:type="spellStart"/>
-            <w:r>
-              <w:rPr>
-                <w:rFonts w:ascii="Times New Roman" w:hAnsi="Times New Roman" w:cs="Times New Roman"/>
-                <w:color w:val="FF0000"/>
-              </w:rPr>
-              <w:t>ProjectID</w:t>
-            </w:r>
-            <w:proofErr w:type="spellEnd"/>
-            <w:r>
-              <w:rPr>
-                <w:rFonts w:ascii="Times New Roman" w:hAnsi="Times New Roman" w:cs="Times New Roman"/>
-                <w:color w:val="FF0000"/>
-              </w:rPr>
-              <w:t xml:space="preserve"> from the </w:t>
-            </w:r>
-            <w:proofErr w:type="spellStart"/>
-            <w:r>
-              <w:rPr>
-                <w:rFonts w:ascii="Times New Roman" w:hAnsi="Times New Roman" w:cs="Times New Roman"/>
-                <w:color w:val="FF0000"/>
-              </w:rPr>
-              <w:t>ProjectTable</w:t>
-            </w:r>
-            <w:proofErr w:type="spellEnd"/>
+              <w:t xml:space="preserve"> relating to the ProjectID</w:t>
+            </w:r>
+            <w:r>
+              <w:rPr>
+                <w:rFonts w:ascii="Times New Roman" w:hAnsi="Times New Roman" w:cs="Times New Roman"/>
+                <w:color w:val="FF0000"/>
+              </w:rPr>
+              <w:t xml:space="preserve"> from the ProjectTable</w:t>
+            </w:r>
             <w:r>
               <w:rPr>
                 <w:rFonts w:ascii="Times New Roman" w:hAnsi="Times New Roman" w:cs="Times New Roman"/>
@@ -8248,33 +6953,15 @@
                 <w:rFonts w:ascii="Times New Roman" w:hAnsi="Times New Roman" w:cs="Times New Roman"/>
                 <w:color w:val="FF0000"/>
               </w:rPr>
-              <w:t xml:space="preserve"> relating to the </w:t>
-            </w:r>
-            <w:proofErr w:type="spellStart"/>
-            <w:r>
-              <w:rPr>
-                <w:rFonts w:ascii="Times New Roman" w:hAnsi="Times New Roman" w:cs="Times New Roman"/>
-                <w:color w:val="FF0000"/>
-              </w:rPr>
-              <w:t>TaskID</w:t>
-            </w:r>
-            <w:proofErr w:type="spellEnd"/>
-            <w:r>
-              <w:rPr>
-                <w:rFonts w:ascii="Times New Roman" w:hAnsi="Times New Roman" w:cs="Times New Roman"/>
-                <w:color w:val="FF0000"/>
-              </w:rPr>
-              <w:t xml:space="preserve"> from the </w:t>
-            </w:r>
-            <w:proofErr w:type="spellStart"/>
-            <w:r>
-              <w:rPr>
-                <w:rFonts w:ascii="Times New Roman" w:hAnsi="Times New Roman" w:cs="Times New Roman"/>
-                <w:color w:val="FF0000"/>
-              </w:rPr>
-              <w:t>TaskTable</w:t>
-            </w:r>
-            <w:proofErr w:type="spellEnd"/>
+              <w:t xml:space="preserve"> relating to the TaskID</w:t>
+            </w:r>
+            <w:r>
+              <w:rPr>
+                <w:rFonts w:ascii="Times New Roman" w:hAnsi="Times New Roman" w:cs="Times New Roman"/>
+                <w:color w:val="FF0000"/>
+              </w:rPr>
+              <w:t xml:space="preserve"> from the TaskTable</w:t>
+            </w:r>
             <w:r>
               <w:rPr>
                 <w:rFonts w:ascii="Times New Roman" w:hAnsi="Times New Roman" w:cs="Times New Roman"/>
@@ -8303,7 +6990,6 @@
                 <w:b w:val="0"/>
               </w:rPr>
             </w:pPr>
-            <w:proofErr w:type="spellStart"/>
             <w:r>
               <w:rPr>
                 <w:rFonts w:ascii="Times New Roman" w:hAnsi="Times New Roman" w:cs="Times New Roman"/>
@@ -8312,7 +6998,6 @@
               </w:rPr>
               <w:t>AllTaskProgress</w:t>
             </w:r>
-            <w:proofErr w:type="spellEnd"/>
           </w:p>
         </w:tc>
         <w:tc>
@@ -8544,7 +7229,7 @@
 </file>
 
 <file path=word/endnotes.xml><?xml version="1.0" encoding="utf-8"?>
-<w:endnotes xmlns:wpc="http://schemas.microsoft.com/office/word/2010/wordprocessingCanvas" xmlns:mo="http://schemas.microsoft.com/office/mac/office/2008/main" xmlns:mc="http://schemas.openxmlformats.org/markup-compatibility/2006" xmlns:mv="urn:schemas-microsoft-com:mac:vml" xmlns:o="urn:schemas-microsoft-com:office:office" xmlns:r="http://schemas.openxmlformats.org/officeDocument/2006/relationships" xmlns:m="http://schemas.openxmlformats.org/officeDocument/2006/math" xmlns:v="urn:schemas-microsoft-com:vml" xmlns:wp14="http://schemas.microsoft.com/office/word/2010/wordprocessingDrawing" xmlns:wp="http://schemas.openxmlformats.org/drawingml/2006/wordprocessingDrawing" xmlns:w10="urn:schemas-microsoft-com:office:word" xmlns:w="http://schemas.openxmlformats.org/wordprocessingml/2006/main" xmlns:w14="http://schemas.microsoft.com/office/word/2010/wordml" xmlns:wpg="http://schemas.microsoft.com/office/word/2010/wordprocessingGroup" xmlns:wpi="http://schemas.microsoft.com/office/word/2010/wordprocessingInk" xmlns:wne="http://schemas.microsoft.com/office/word/2006/wordml" xmlns:wps="http://schemas.microsoft.com/office/word/2010/wordprocessingShape" mc:Ignorable="w14 wp14">
+<w:endnotes xmlns:wpc="http://schemas.microsoft.com/office/word/2010/wordprocessingCanvas" xmlns:mc="http://schemas.openxmlformats.org/markup-compatibility/2006" xmlns:o="urn:schemas-microsoft-com:office:office" xmlns:r="http://schemas.openxmlformats.org/officeDocument/2006/relationships" xmlns:m="http://schemas.openxmlformats.org/officeDocument/2006/math" xmlns:v="urn:schemas-microsoft-com:vml" xmlns:wp14="http://schemas.microsoft.com/office/word/2010/wordprocessingDrawing" xmlns:wp="http://schemas.openxmlformats.org/drawingml/2006/wordprocessingDrawing" xmlns:w10="urn:schemas-microsoft-com:office:word" xmlns:w="http://schemas.openxmlformats.org/wordprocessingml/2006/main" xmlns:w14="http://schemas.microsoft.com/office/word/2010/wordml" xmlns:wpg="http://schemas.microsoft.com/office/word/2010/wordprocessingGroup" xmlns:wpi="http://schemas.microsoft.com/office/word/2010/wordprocessingInk" xmlns:wne="http://schemas.microsoft.com/office/word/2006/wordml" xmlns:wps="http://schemas.microsoft.com/office/word/2010/wordprocessingShape" mc:Ignorable="w14 wp14">
   <w:endnote w:type="separator" w:id="-1">
     <w:p>
       <w:r>
@@ -8563,7 +7248,7 @@
 </file>
 
 <file path=word/footer1.xml><?xml version="1.0" encoding="utf-8"?>
-<w:ftr xmlns:wpc="http://schemas.microsoft.com/office/word/2010/wordprocessingCanvas" xmlns:mo="http://schemas.microsoft.com/office/mac/office/2008/main" xmlns:mc="http://schemas.openxmlformats.org/markup-compatibility/2006" xmlns:mv="urn:schemas-microsoft-com:mac:vml" xmlns:o="urn:schemas-microsoft-com:office:office" xmlns:r="http://schemas.openxmlformats.org/officeDocument/2006/relationships" xmlns:m="http://schemas.openxmlformats.org/officeDocument/2006/math" xmlns:v="urn:schemas-microsoft-com:vml" xmlns:wp14="http://schemas.microsoft.com/office/word/2010/wordprocessingDrawing" xmlns:wp="http://schemas.openxmlformats.org/drawingml/2006/wordprocessingDrawing" xmlns:w10="urn:schemas-microsoft-com:office:word" xmlns:w="http://schemas.openxmlformats.org/wordprocessingml/2006/main" xmlns:w14="http://schemas.microsoft.com/office/word/2010/wordml" xmlns:wpg="http://schemas.microsoft.com/office/word/2010/wordprocessingGroup" xmlns:wpi="http://schemas.microsoft.com/office/word/2010/wordprocessingInk" xmlns:wne="http://schemas.microsoft.com/office/word/2006/wordml" xmlns:wps="http://schemas.microsoft.com/office/word/2010/wordprocessingShape" mc:Ignorable="w14 wp14">
+<w:ftr xmlns:wpc="http://schemas.microsoft.com/office/word/2010/wordprocessingCanvas" xmlns:mc="http://schemas.openxmlformats.org/markup-compatibility/2006" xmlns:o="urn:schemas-microsoft-com:office:office" xmlns:r="http://schemas.openxmlformats.org/officeDocument/2006/relationships" xmlns:m="http://schemas.openxmlformats.org/officeDocument/2006/math" xmlns:v="urn:schemas-microsoft-com:vml" xmlns:wp14="http://schemas.microsoft.com/office/word/2010/wordprocessingDrawing" xmlns:wp="http://schemas.openxmlformats.org/drawingml/2006/wordprocessingDrawing" xmlns:w10="urn:schemas-microsoft-com:office:word" xmlns:w="http://schemas.openxmlformats.org/wordprocessingml/2006/main" xmlns:w14="http://schemas.microsoft.com/office/word/2010/wordml" xmlns:wpg="http://schemas.microsoft.com/office/word/2010/wordprocessingGroup" xmlns:wpi="http://schemas.microsoft.com/office/word/2010/wordprocessingInk" xmlns:wne="http://schemas.microsoft.com/office/word/2006/wordml" xmlns:wps="http://schemas.microsoft.com/office/word/2010/wordprocessingShape" mc:Ignorable="w14 wp14">
   <w:p>
     <w:pPr>
       <w:pStyle w:val="Footer"/>
@@ -8579,7 +7264,7 @@
 </file>
 
 <file path=word/footer2.xml><?xml version="1.0" encoding="utf-8"?>
-<w:ftr xmlns:wpc="http://schemas.microsoft.com/office/word/2010/wordprocessingCanvas" xmlns:mo="http://schemas.microsoft.com/office/mac/office/2008/main" xmlns:mc="http://schemas.openxmlformats.org/markup-compatibility/2006" xmlns:mv="urn:schemas-microsoft-com:mac:vml" xmlns:o="urn:schemas-microsoft-com:office:office" xmlns:r="http://schemas.openxmlformats.org/officeDocument/2006/relationships" xmlns:m="http://schemas.openxmlformats.org/officeDocument/2006/math" xmlns:v="urn:schemas-microsoft-com:vml" xmlns:wp14="http://schemas.microsoft.com/office/word/2010/wordprocessingDrawing" xmlns:wp="http://schemas.openxmlformats.org/drawingml/2006/wordprocessingDrawing" xmlns:w10="urn:schemas-microsoft-com:office:word" xmlns:w="http://schemas.openxmlformats.org/wordprocessingml/2006/main" xmlns:w14="http://schemas.microsoft.com/office/word/2010/wordml" xmlns:wpg="http://schemas.microsoft.com/office/word/2010/wordprocessingGroup" xmlns:wpi="http://schemas.microsoft.com/office/word/2010/wordprocessingInk" xmlns:wne="http://schemas.microsoft.com/office/word/2006/wordml" xmlns:wps="http://schemas.microsoft.com/office/word/2010/wordprocessingShape" mc:Ignorable="w14 wp14">
+<w:ftr xmlns:wpc="http://schemas.microsoft.com/office/word/2010/wordprocessingCanvas" xmlns:mc="http://schemas.openxmlformats.org/markup-compatibility/2006" xmlns:o="urn:schemas-microsoft-com:office:office" xmlns:r="http://schemas.openxmlformats.org/officeDocument/2006/relationships" xmlns:m="http://schemas.openxmlformats.org/officeDocument/2006/math" xmlns:v="urn:schemas-microsoft-com:vml" xmlns:wp14="http://schemas.microsoft.com/office/word/2010/wordprocessingDrawing" xmlns:wp="http://schemas.openxmlformats.org/drawingml/2006/wordprocessingDrawing" xmlns:w10="urn:schemas-microsoft-com:office:word" xmlns:w="http://schemas.openxmlformats.org/wordprocessingml/2006/main" xmlns:w14="http://schemas.microsoft.com/office/word/2010/wordml" xmlns:wpg="http://schemas.microsoft.com/office/word/2010/wordprocessingGroup" xmlns:wpi="http://schemas.microsoft.com/office/word/2010/wordprocessingInk" xmlns:wne="http://schemas.microsoft.com/office/word/2006/wordml" xmlns:wps="http://schemas.microsoft.com/office/word/2010/wordprocessingShape" mc:Ignorable="w14 wp14">
   <w:sdt>
     <w:sdtPr>
       <w:id w:val="1119186468"/>
@@ -8632,7 +7317,7 @@
 </file>
 
 <file path=word/footer3.xml><?xml version="1.0" encoding="utf-8"?>
-<w:ftr xmlns:wpc="http://schemas.microsoft.com/office/word/2010/wordprocessingCanvas" xmlns:mo="http://schemas.microsoft.com/office/mac/office/2008/main" xmlns:mc="http://schemas.openxmlformats.org/markup-compatibility/2006" xmlns:mv="urn:schemas-microsoft-com:mac:vml" xmlns:o="urn:schemas-microsoft-com:office:office" xmlns:r="http://schemas.openxmlformats.org/officeDocument/2006/relationships" xmlns:m="http://schemas.openxmlformats.org/officeDocument/2006/math" xmlns:v="urn:schemas-microsoft-com:vml" xmlns:wp14="http://schemas.microsoft.com/office/word/2010/wordprocessingDrawing" xmlns:wp="http://schemas.openxmlformats.org/drawingml/2006/wordprocessingDrawing" xmlns:w10="urn:schemas-microsoft-com:office:word" xmlns:w="http://schemas.openxmlformats.org/wordprocessingml/2006/main" xmlns:w14="http://schemas.microsoft.com/office/word/2010/wordml" xmlns:wpg="http://schemas.microsoft.com/office/word/2010/wordprocessingGroup" xmlns:wpi="http://schemas.microsoft.com/office/word/2010/wordprocessingInk" xmlns:wne="http://schemas.microsoft.com/office/word/2006/wordml" xmlns:wps="http://schemas.microsoft.com/office/word/2010/wordprocessingShape" mc:Ignorable="w14 wp14">
+<w:ftr xmlns:wpc="http://schemas.microsoft.com/office/word/2010/wordprocessingCanvas" xmlns:mc="http://schemas.openxmlformats.org/markup-compatibility/2006" xmlns:o="urn:schemas-microsoft-com:office:office" xmlns:r="http://schemas.openxmlformats.org/officeDocument/2006/relationships" xmlns:m="http://schemas.openxmlformats.org/officeDocument/2006/math" xmlns:v="urn:schemas-microsoft-com:vml" xmlns:wp14="http://schemas.microsoft.com/office/word/2010/wordprocessingDrawing" xmlns:wp="http://schemas.openxmlformats.org/drawingml/2006/wordprocessingDrawing" xmlns:w10="urn:schemas-microsoft-com:office:word" xmlns:w="http://schemas.openxmlformats.org/wordprocessingml/2006/main" xmlns:w14="http://schemas.microsoft.com/office/word/2010/wordml" xmlns:wpg="http://schemas.microsoft.com/office/word/2010/wordprocessingGroup" xmlns:wpi="http://schemas.microsoft.com/office/word/2010/wordprocessingInk" xmlns:wne="http://schemas.microsoft.com/office/word/2006/wordml" xmlns:wps="http://schemas.microsoft.com/office/word/2010/wordprocessingShape" mc:Ignorable="w14 wp14">
   <w:p>
     <w:pPr>
       <w:pStyle w:val="Footer"/>
@@ -8655,7 +7340,7 @@
 </file>
 
 <file path=word/footer4.xml><?xml version="1.0" encoding="utf-8"?>
-<w:ftr xmlns:wpc="http://schemas.microsoft.com/office/word/2010/wordprocessingCanvas" xmlns:mo="http://schemas.microsoft.com/office/mac/office/2008/main" xmlns:mc="http://schemas.openxmlformats.org/markup-compatibility/2006" xmlns:mv="urn:schemas-microsoft-com:mac:vml" xmlns:o="urn:schemas-microsoft-com:office:office" xmlns:r="http://schemas.openxmlformats.org/officeDocument/2006/relationships" xmlns:m="http://schemas.openxmlformats.org/officeDocument/2006/math" xmlns:v="urn:schemas-microsoft-com:vml" xmlns:wp14="http://schemas.microsoft.com/office/word/2010/wordprocessingDrawing" xmlns:wp="http://schemas.openxmlformats.org/drawingml/2006/wordprocessingDrawing" xmlns:w10="urn:schemas-microsoft-com:office:word" xmlns:w="http://schemas.openxmlformats.org/wordprocessingml/2006/main" xmlns:w14="http://schemas.microsoft.com/office/word/2010/wordml" xmlns:wpg="http://schemas.microsoft.com/office/word/2010/wordprocessingGroup" xmlns:wpi="http://schemas.microsoft.com/office/word/2010/wordprocessingInk" xmlns:wne="http://schemas.microsoft.com/office/word/2006/wordml" xmlns:wps="http://schemas.microsoft.com/office/word/2010/wordprocessingShape" mc:Ignorable="w14 wp14">
+<w:ftr xmlns:wpc="http://schemas.microsoft.com/office/word/2010/wordprocessingCanvas" xmlns:mc="http://schemas.openxmlformats.org/markup-compatibility/2006" xmlns:o="urn:schemas-microsoft-com:office:office" xmlns:r="http://schemas.openxmlformats.org/officeDocument/2006/relationships" xmlns:m="http://schemas.openxmlformats.org/officeDocument/2006/math" xmlns:v="urn:schemas-microsoft-com:vml" xmlns:wp14="http://schemas.microsoft.com/office/word/2010/wordprocessingDrawing" xmlns:wp="http://schemas.openxmlformats.org/drawingml/2006/wordprocessingDrawing" xmlns:w10="urn:schemas-microsoft-com:office:word" xmlns:w="http://schemas.openxmlformats.org/wordprocessingml/2006/main" xmlns:w14="http://schemas.microsoft.com/office/word/2010/wordml" xmlns:wpg="http://schemas.microsoft.com/office/word/2010/wordprocessingGroup" xmlns:wpi="http://schemas.microsoft.com/office/word/2010/wordprocessingInk" xmlns:wne="http://schemas.microsoft.com/office/word/2006/wordml" xmlns:wps="http://schemas.microsoft.com/office/word/2010/wordprocessingShape" mc:Ignorable="w14 wp14">
   <w:sdt>
     <w:sdtPr>
       <w:id w:val="-1687353201"/>
@@ -8708,7 +7393,7 @@
 </file>
 
 <file path=word/footer5.xml><?xml version="1.0" encoding="utf-8"?>
-<w:ftr xmlns:wpc="http://schemas.microsoft.com/office/word/2010/wordprocessingCanvas" xmlns:mo="http://schemas.microsoft.com/office/mac/office/2008/main" xmlns:mc="http://schemas.openxmlformats.org/markup-compatibility/2006" xmlns:mv="urn:schemas-microsoft-com:mac:vml" xmlns:o="urn:schemas-microsoft-com:office:office" xmlns:r="http://schemas.openxmlformats.org/officeDocument/2006/relationships" xmlns:m="http://schemas.openxmlformats.org/officeDocument/2006/math" xmlns:v="urn:schemas-microsoft-com:vml" xmlns:wp14="http://schemas.microsoft.com/office/word/2010/wordprocessingDrawing" xmlns:wp="http://schemas.openxmlformats.org/drawingml/2006/wordprocessingDrawing" xmlns:w10="urn:schemas-microsoft-com:office:word" xmlns:w="http://schemas.openxmlformats.org/wordprocessingml/2006/main" xmlns:w14="http://schemas.microsoft.com/office/word/2010/wordml" xmlns:wpg="http://schemas.microsoft.com/office/word/2010/wordprocessingGroup" xmlns:wpi="http://schemas.microsoft.com/office/word/2010/wordprocessingInk" xmlns:wne="http://schemas.microsoft.com/office/word/2006/wordml" xmlns:wps="http://schemas.microsoft.com/office/word/2010/wordprocessingShape" mc:Ignorable="w14 wp14">
+<w:ftr xmlns:wpc="http://schemas.microsoft.com/office/word/2010/wordprocessingCanvas" xmlns:mc="http://schemas.openxmlformats.org/markup-compatibility/2006" xmlns:o="urn:schemas-microsoft-com:office:office" xmlns:r="http://schemas.openxmlformats.org/officeDocument/2006/relationships" xmlns:m="http://schemas.openxmlformats.org/officeDocument/2006/math" xmlns:v="urn:schemas-microsoft-com:vml" xmlns:wp14="http://schemas.microsoft.com/office/word/2010/wordprocessingDrawing" xmlns:wp="http://schemas.openxmlformats.org/drawingml/2006/wordprocessingDrawing" xmlns:w10="urn:schemas-microsoft-com:office:word" xmlns:w="http://schemas.openxmlformats.org/wordprocessingml/2006/main" xmlns:w14="http://schemas.microsoft.com/office/word/2010/wordml" xmlns:wpg="http://schemas.microsoft.com/office/word/2010/wordprocessingGroup" xmlns:wpi="http://schemas.microsoft.com/office/word/2010/wordprocessingInk" xmlns:wne="http://schemas.microsoft.com/office/word/2006/wordml" xmlns:wps="http://schemas.microsoft.com/office/word/2010/wordprocessingShape" mc:Ignorable="w14 wp14">
   <w:p>
     <w:pPr>
       <w:pStyle w:val="Footer"/>
@@ -8724,7 +7409,7 @@
 </file>
 
 <file path=word/footnotes.xml><?xml version="1.0" encoding="utf-8"?>
-<w:footnotes xmlns:wpc="http://schemas.microsoft.com/office/word/2010/wordprocessingCanvas" xmlns:mo="http://schemas.microsoft.com/office/mac/office/2008/main" xmlns:mc="http://schemas.openxmlformats.org/markup-compatibility/2006" xmlns:mv="urn:schemas-microsoft-com:mac:vml" xmlns:o="urn:schemas-microsoft-com:office:office" xmlns:r="http://schemas.openxmlformats.org/officeDocument/2006/relationships" xmlns:m="http://schemas.openxmlformats.org/officeDocument/2006/math" xmlns:v="urn:schemas-microsoft-com:vml" xmlns:wp14="http://schemas.microsoft.com/office/word/2010/wordprocessingDrawing" xmlns:wp="http://schemas.openxmlformats.org/drawingml/2006/wordprocessingDrawing" xmlns:w10="urn:schemas-microsoft-com:office:word" xmlns:w="http://schemas.openxmlformats.org/wordprocessingml/2006/main" xmlns:w14="http://schemas.microsoft.com/office/word/2010/wordml" xmlns:wpg="http://schemas.microsoft.com/office/word/2010/wordprocessingGroup" xmlns:wpi="http://schemas.microsoft.com/office/word/2010/wordprocessingInk" xmlns:wne="http://schemas.microsoft.com/office/word/2006/wordml" xmlns:wps="http://schemas.microsoft.com/office/word/2010/wordprocessingShape" mc:Ignorable="w14 wp14">
+<w:footnotes xmlns:wpc="http://schemas.microsoft.com/office/word/2010/wordprocessingCanvas" xmlns:mc="http://schemas.openxmlformats.org/markup-compatibility/2006" xmlns:o="urn:schemas-microsoft-com:office:office" xmlns:r="http://schemas.openxmlformats.org/officeDocument/2006/relationships" xmlns:m="http://schemas.openxmlformats.org/officeDocument/2006/math" xmlns:v="urn:schemas-microsoft-com:vml" xmlns:wp14="http://schemas.microsoft.com/office/word/2010/wordprocessingDrawing" xmlns:wp="http://schemas.openxmlformats.org/drawingml/2006/wordprocessingDrawing" xmlns:w10="urn:schemas-microsoft-com:office:word" xmlns:w="http://schemas.openxmlformats.org/wordprocessingml/2006/main" xmlns:w14="http://schemas.microsoft.com/office/word/2010/wordml" xmlns:wpg="http://schemas.microsoft.com/office/word/2010/wordprocessingGroup" xmlns:wpi="http://schemas.microsoft.com/office/word/2010/wordprocessingInk" xmlns:wne="http://schemas.microsoft.com/office/word/2006/wordml" xmlns:wps="http://schemas.microsoft.com/office/word/2010/wordprocessingShape" mc:Ignorable="w14 wp14">
   <w:footnote w:type="separator" w:id="-1">
     <w:p>
       <w:r>
@@ -8743,7 +7428,7 @@
 </file>
 
 <file path=word/header1.xml><?xml version="1.0" encoding="utf-8"?>
-<w:hdr xmlns:wpc="http://schemas.microsoft.com/office/word/2010/wordprocessingCanvas" xmlns:mo="http://schemas.microsoft.com/office/mac/office/2008/main" xmlns:mc="http://schemas.openxmlformats.org/markup-compatibility/2006" xmlns:mv="urn:schemas-microsoft-com:mac:vml" xmlns:o="urn:schemas-microsoft-com:office:office" xmlns:r="http://schemas.openxmlformats.org/officeDocument/2006/relationships" xmlns:m="http://schemas.openxmlformats.org/officeDocument/2006/math" xmlns:v="urn:schemas-microsoft-com:vml" xmlns:wp14="http://schemas.microsoft.com/office/word/2010/wordprocessingDrawing" xmlns:wp="http://schemas.openxmlformats.org/drawingml/2006/wordprocessingDrawing" xmlns:w10="urn:schemas-microsoft-com:office:word" xmlns:w="http://schemas.openxmlformats.org/wordprocessingml/2006/main" xmlns:w14="http://schemas.microsoft.com/office/word/2010/wordml" xmlns:wpg="http://schemas.microsoft.com/office/word/2010/wordprocessingGroup" xmlns:wpi="http://schemas.microsoft.com/office/word/2010/wordprocessingInk" xmlns:wne="http://schemas.microsoft.com/office/word/2006/wordml" xmlns:wps="http://schemas.microsoft.com/office/word/2010/wordprocessingShape" mc:Ignorable="w14 wp14">
+<w:hdr xmlns:wpc="http://schemas.microsoft.com/office/word/2010/wordprocessingCanvas" xmlns:mc="http://schemas.openxmlformats.org/markup-compatibility/2006" xmlns:o="urn:schemas-microsoft-com:office:office" xmlns:r="http://schemas.openxmlformats.org/officeDocument/2006/relationships" xmlns:m="http://schemas.openxmlformats.org/officeDocument/2006/math" xmlns:v="urn:schemas-microsoft-com:vml" xmlns:wp14="http://schemas.microsoft.com/office/word/2010/wordprocessingDrawing" xmlns:wp="http://schemas.openxmlformats.org/drawingml/2006/wordprocessingDrawing" xmlns:w10="urn:schemas-microsoft-com:office:word" xmlns:w="http://schemas.openxmlformats.org/wordprocessingml/2006/main" xmlns:w14="http://schemas.microsoft.com/office/word/2010/wordml" xmlns:wpg="http://schemas.microsoft.com/office/word/2010/wordprocessingGroup" xmlns:wpi="http://schemas.microsoft.com/office/word/2010/wordprocessingInk" xmlns:wne="http://schemas.microsoft.com/office/word/2006/wordml" xmlns:wps="http://schemas.microsoft.com/office/word/2010/wordprocessingShape" mc:Ignorable="w14 wp14">
   <w:p>
     <w:pPr>
       <w:pStyle w:val="Header"/>
@@ -8759,7 +7444,7 @@
 </file>
 
 <file path=word/header2.xml><?xml version="1.0" encoding="utf-8"?>
-<w:hdr xmlns:wpc="http://schemas.microsoft.com/office/word/2010/wordprocessingCanvas" xmlns:mo="http://schemas.microsoft.com/office/mac/office/2008/main" xmlns:mc="http://schemas.openxmlformats.org/markup-compatibility/2006" xmlns:mv="urn:schemas-microsoft-com:mac:vml" xmlns:o="urn:schemas-microsoft-com:office:office" xmlns:r="http://schemas.openxmlformats.org/officeDocument/2006/relationships" xmlns:m="http://schemas.openxmlformats.org/officeDocument/2006/math" xmlns:v="urn:schemas-microsoft-com:vml" xmlns:wp14="http://schemas.microsoft.com/office/word/2010/wordprocessingDrawing" xmlns:wp="http://schemas.openxmlformats.org/drawingml/2006/wordprocessingDrawing" xmlns:w10="urn:schemas-microsoft-com:office:word" xmlns:w="http://schemas.openxmlformats.org/wordprocessingml/2006/main" xmlns:w14="http://schemas.microsoft.com/office/word/2010/wordml" xmlns:wpg="http://schemas.microsoft.com/office/word/2010/wordprocessingGroup" xmlns:wpi="http://schemas.microsoft.com/office/word/2010/wordprocessingInk" xmlns:wne="http://schemas.microsoft.com/office/word/2006/wordml" xmlns:wps="http://schemas.microsoft.com/office/word/2010/wordprocessingShape" mc:Ignorable="w14 wp14">
+<w:hdr xmlns:wpc="http://schemas.microsoft.com/office/word/2010/wordprocessingCanvas" xmlns:mc="http://schemas.openxmlformats.org/markup-compatibility/2006" xmlns:o="urn:schemas-microsoft-com:office:office" xmlns:r="http://schemas.openxmlformats.org/officeDocument/2006/relationships" xmlns:m="http://schemas.openxmlformats.org/officeDocument/2006/math" xmlns:v="urn:schemas-microsoft-com:vml" xmlns:wp14="http://schemas.microsoft.com/office/word/2010/wordprocessingDrawing" xmlns:wp="http://schemas.openxmlformats.org/drawingml/2006/wordprocessingDrawing" xmlns:w10="urn:schemas-microsoft-com:office:word" xmlns:w="http://schemas.openxmlformats.org/wordprocessingml/2006/main" xmlns:w14="http://schemas.microsoft.com/office/word/2010/wordml" xmlns:wpg="http://schemas.microsoft.com/office/word/2010/wordprocessingGroup" xmlns:wpi="http://schemas.microsoft.com/office/word/2010/wordprocessingInk" xmlns:wne="http://schemas.microsoft.com/office/word/2006/wordml" xmlns:wps="http://schemas.microsoft.com/office/word/2010/wordprocessingShape" mc:Ignorable="w14 wp14">
   <w:p>
     <w:pPr>
       <w:pStyle w:val="Header"/>
@@ -8774,7 +7459,7 @@
 </file>
 
 <file path=word/header3.xml><?xml version="1.0" encoding="utf-8"?>
-<w:hdr xmlns:wpc="http://schemas.microsoft.com/office/word/2010/wordprocessingCanvas" xmlns:mo="http://schemas.microsoft.com/office/mac/office/2008/main" xmlns:mc="http://schemas.openxmlformats.org/markup-compatibility/2006" xmlns:mv="urn:schemas-microsoft-com:mac:vml" xmlns:o="urn:schemas-microsoft-com:office:office" xmlns:r="http://schemas.openxmlformats.org/officeDocument/2006/relationships" xmlns:m="http://schemas.openxmlformats.org/officeDocument/2006/math" xmlns:v="urn:schemas-microsoft-com:vml" xmlns:wp14="http://schemas.microsoft.com/office/word/2010/wordprocessingDrawing" xmlns:wp="http://schemas.openxmlformats.org/drawingml/2006/wordprocessingDrawing" xmlns:w10="urn:schemas-microsoft-com:office:word" xmlns:w="http://schemas.openxmlformats.org/wordprocessingml/2006/main" xmlns:w14="http://schemas.microsoft.com/office/word/2010/wordml" xmlns:wpg="http://schemas.microsoft.com/office/word/2010/wordprocessingGroup" xmlns:wpi="http://schemas.microsoft.com/office/word/2010/wordprocessingInk" xmlns:wne="http://schemas.microsoft.com/office/word/2006/wordml" xmlns:wps="http://schemas.microsoft.com/office/word/2010/wordprocessingShape" mc:Ignorable="w14 wp14">
+<w:hdr xmlns:wpc="http://schemas.microsoft.com/office/word/2010/wordprocessingCanvas" xmlns:mc="http://schemas.openxmlformats.org/markup-compatibility/2006" xmlns:o="urn:schemas-microsoft-com:office:office" xmlns:r="http://schemas.openxmlformats.org/officeDocument/2006/relationships" xmlns:m="http://schemas.openxmlformats.org/officeDocument/2006/math" xmlns:v="urn:schemas-microsoft-com:vml" xmlns:wp14="http://schemas.microsoft.com/office/word/2010/wordprocessingDrawing" xmlns:wp="http://schemas.openxmlformats.org/drawingml/2006/wordprocessingDrawing" xmlns:w10="urn:schemas-microsoft-com:office:word" xmlns:w="http://schemas.openxmlformats.org/wordprocessingml/2006/main" xmlns:w14="http://schemas.microsoft.com/office/word/2010/wordml" xmlns:wpg="http://schemas.microsoft.com/office/word/2010/wordprocessingGroup" xmlns:wpi="http://schemas.microsoft.com/office/word/2010/wordprocessingInk" xmlns:wne="http://schemas.microsoft.com/office/word/2006/wordml" xmlns:wps="http://schemas.microsoft.com/office/word/2010/wordprocessingShape" mc:Ignorable="w14 wp14">
   <w:p>
     <w:pPr>
       <w:pStyle w:val="Header"/>
@@ -8790,7 +7475,7 @@
 </file>
 
 <file path=word/numbering.xml><?xml version="1.0" encoding="utf-8"?>
-<w:numbering xmlns:wpc="http://schemas.microsoft.com/office/word/2010/wordprocessingCanvas" xmlns:mo="http://schemas.microsoft.com/office/mac/office/2008/main" xmlns:mc="http://schemas.openxmlformats.org/markup-compatibility/2006" xmlns:mv="urn:schemas-microsoft-com:mac:vml" xmlns:o="urn:schemas-microsoft-com:office:office" xmlns:r="http://schemas.openxmlformats.org/officeDocument/2006/relationships" xmlns:m="http://schemas.openxmlformats.org/officeDocument/2006/math" xmlns:v="urn:schemas-microsoft-com:vml" xmlns:wp14="http://schemas.microsoft.com/office/word/2010/wordprocessingDrawing" xmlns:wp="http://schemas.openxmlformats.org/drawingml/2006/wordprocessingDrawing" xmlns:w10="urn:schemas-microsoft-com:office:word" xmlns:w="http://schemas.openxmlformats.org/wordprocessingml/2006/main" xmlns:w14="http://schemas.microsoft.com/office/word/2010/wordml" xmlns:wpg="http://schemas.microsoft.com/office/word/2010/wordprocessingGroup" xmlns:wpi="http://schemas.microsoft.com/office/word/2010/wordprocessingInk" xmlns:wne="http://schemas.microsoft.com/office/word/2006/wordml" xmlns:wps="http://schemas.microsoft.com/office/word/2010/wordprocessingShape" mc:Ignorable="w14 wp14">
+<w:numbering xmlns:wpc="http://schemas.microsoft.com/office/word/2010/wordprocessingCanvas" xmlns:mc="http://schemas.openxmlformats.org/markup-compatibility/2006" xmlns:o="urn:schemas-microsoft-com:office:office" xmlns:r="http://schemas.openxmlformats.org/officeDocument/2006/relationships" xmlns:m="http://schemas.openxmlformats.org/officeDocument/2006/math" xmlns:v="urn:schemas-microsoft-com:vml" xmlns:wp14="http://schemas.microsoft.com/office/word/2010/wordprocessingDrawing" xmlns:wp="http://schemas.openxmlformats.org/drawingml/2006/wordprocessingDrawing" xmlns:w10="urn:schemas-microsoft-com:office:word" xmlns:w="http://schemas.openxmlformats.org/wordprocessingml/2006/main" xmlns:w14="http://schemas.microsoft.com/office/word/2010/wordml" xmlns:wpg="http://schemas.microsoft.com/office/word/2010/wordprocessingGroup" xmlns:wpi="http://schemas.microsoft.com/office/word/2010/wordprocessingInk" xmlns:wne="http://schemas.microsoft.com/office/word/2006/wordml" xmlns:wps="http://schemas.microsoft.com/office/word/2010/wordprocessingShape" mc:Ignorable="w14 wp14">
   <w:abstractNum w:abstractNumId="0">
     <w:nsid w:val="02337F83"/>
     <w:multiLevelType w:val="hybridMultilevel"/>
@@ -9853,7 +8538,7 @@
     </w:rPrDefault>
     <w:pPrDefault/>
   </w:docDefaults>
-  <w:latentStyles w:defLockedState="0" w:defUIPriority="99" w:defSemiHidden="1" w:defUnhideWhenUsed="1" w:defQFormat="0" w:count="276">
+  <w:latentStyles w:defLockedState="0" w:defUIPriority="99" w:defSemiHidden="1" w:defUnhideWhenUsed="1" w:defQFormat="0" w:count="267">
     <w:lsdException w:name="Normal" w:semiHidden="0" w:uiPriority="0" w:unhideWhenUsed="0" w:qFormat="1"/>
     <w:lsdException w:name="heading 1" w:semiHidden="0" w:uiPriority="9" w:unhideWhenUsed="0" w:qFormat="1"/>
     <w:lsdException w:name="heading 2" w:uiPriority="9" w:qFormat="1"/>
@@ -10030,19 +8715,12 @@
     <w:tblPr>
       <w:tblStyleRowBandSize w:val="1"/>
       <w:tblStyleColBandSize w:val="1"/>
-      <w:tblInd w:w="0" w:type="dxa"/>
       <w:tblBorders>
         <w:top w:val="single" w:sz="8" w:space="0" w:color="0F6FC6"/>
         <w:left w:val="single" w:sz="8" w:space="0" w:color="0F6FC6"/>
         <w:bottom w:val="single" w:sz="8" w:space="0" w:color="0F6FC6"/>
         <w:right w:val="single" w:sz="8" w:space="0" w:color="0F6FC6"/>
       </w:tblBorders>
-      <w:tblCellMar>
-        <w:top w:w="0" w:type="dxa"/>
-        <w:left w:w="108" w:type="dxa"/>
-        <w:bottom w:w="0" w:type="dxa"/>
-        <w:right w:w="108" w:type="dxa"/>
-      </w:tblCellMar>
     </w:tblPr>
     <w:tblStylePr w:type="firstRow">
       <w:pPr>
@@ -10179,7 +8857,6 @@
     <w:uiPriority w:val="59"/>
     <w:rsid w:val="005734C7"/>
     <w:tblPr>
-      <w:tblInd w:w="0" w:type="dxa"/>
       <w:tblBorders>
         <w:top w:val="single" w:sz="4" w:space="0" w:color="auto"/>
         <w:left w:val="single" w:sz="4" w:space="0" w:color="auto"/>
@@ -10188,12 +8865,6 @@
         <w:insideH w:val="single" w:sz="4" w:space="0" w:color="auto"/>
         <w:insideV w:val="single" w:sz="4" w:space="0" w:color="auto"/>
       </w:tblBorders>
-      <w:tblCellMar>
-        <w:top w:w="0" w:type="dxa"/>
-        <w:left w:w="108" w:type="dxa"/>
-        <w:bottom w:w="0" w:type="dxa"/>
-        <w:right w:w="108" w:type="dxa"/>
-      </w:tblCellMar>
     </w:tblPr>
   </w:style>
   <w:style w:type="table" w:styleId="LightList-Accent2">
@@ -10204,19 +8875,12 @@
     <w:tblPr>
       <w:tblStyleRowBandSize w:val="1"/>
       <w:tblStyleColBandSize w:val="1"/>
-      <w:tblInd w:w="0" w:type="dxa"/>
       <w:tblBorders>
         <w:top w:val="single" w:sz="8" w:space="0" w:color="009DD9" w:themeColor="accent2"/>
         <w:left w:val="single" w:sz="8" w:space="0" w:color="009DD9" w:themeColor="accent2"/>
         <w:bottom w:val="single" w:sz="8" w:space="0" w:color="009DD9" w:themeColor="accent2"/>
         <w:right w:val="single" w:sz="8" w:space="0" w:color="009DD9" w:themeColor="accent2"/>
       </w:tblBorders>
-      <w:tblCellMar>
-        <w:top w:w="0" w:type="dxa"/>
-        <w:left w:w="108" w:type="dxa"/>
-        <w:bottom w:w="0" w:type="dxa"/>
-        <w:right w:w="108" w:type="dxa"/>
-      </w:tblCellMar>
     </w:tblPr>
     <w:tblStylePr w:type="firstRow">
       <w:pPr>
@@ -10411,7 +9075,7 @@
 </file>
 
 <file path=word/stylesWithEffects.xml><?xml version="1.0" encoding="utf-8"?>
-<w:styles xmlns:wpc="http://schemas.microsoft.com/office/word/2010/wordprocessingCanvas" xmlns:mo="http://schemas.microsoft.com/office/mac/office/2008/main" xmlns:mc="http://schemas.openxmlformats.org/markup-compatibility/2006" xmlns:mv="urn:schemas-microsoft-com:mac:vml" xmlns:o="urn:schemas-microsoft-com:office:office" xmlns:r="http://schemas.openxmlformats.org/officeDocument/2006/relationships" xmlns:m="http://schemas.openxmlformats.org/officeDocument/2006/math" xmlns:v="urn:schemas-microsoft-com:vml" xmlns:wp14="http://schemas.microsoft.com/office/word/2010/wordprocessingDrawing" xmlns:wp="http://schemas.openxmlformats.org/drawingml/2006/wordprocessingDrawing" xmlns:w10="urn:schemas-microsoft-com:office:word" xmlns:w="http://schemas.openxmlformats.org/wordprocessingml/2006/main" xmlns:w14="http://schemas.microsoft.com/office/word/2010/wordml" xmlns:wpg="http://schemas.microsoft.com/office/word/2010/wordprocessingGroup" xmlns:wpi="http://schemas.microsoft.com/office/word/2010/wordprocessingInk" xmlns:wne="http://schemas.microsoft.com/office/word/2006/wordml" xmlns:wps="http://schemas.microsoft.com/office/word/2010/wordprocessingShape" mc:Ignorable="w14 wp14">
+<w:styles xmlns:wpc="http://schemas.microsoft.com/office/word/2010/wordprocessingCanvas" xmlns:mc="http://schemas.openxmlformats.org/markup-compatibility/2006" xmlns:o="urn:schemas-microsoft-com:office:office" xmlns:r="http://schemas.openxmlformats.org/officeDocument/2006/relationships" xmlns:m="http://schemas.openxmlformats.org/officeDocument/2006/math" xmlns:v="urn:schemas-microsoft-com:vml" xmlns:wp14="http://schemas.microsoft.com/office/word/2010/wordprocessingDrawing" xmlns:wp="http://schemas.openxmlformats.org/drawingml/2006/wordprocessingDrawing" xmlns:w10="urn:schemas-microsoft-com:office:word" xmlns:w="http://schemas.openxmlformats.org/wordprocessingml/2006/main" xmlns:w14="http://schemas.microsoft.com/office/word/2010/wordml" xmlns:wpg="http://schemas.microsoft.com/office/word/2010/wordprocessingGroup" xmlns:wpi="http://schemas.microsoft.com/office/word/2010/wordprocessingInk" xmlns:wne="http://schemas.microsoft.com/office/word/2006/wordml" xmlns:wps="http://schemas.microsoft.com/office/word/2010/wordprocessingShape" mc:Ignorable="w14 wp14">
   <w:docDefaults>
     <w:rPrDefault>
       <w:rPr>
@@ -10423,7 +9087,7 @@
     </w:rPrDefault>
     <w:pPrDefault/>
   </w:docDefaults>
-  <w:latentStyles w:defLockedState="0" w:defUIPriority="99" w:defSemiHidden="1" w:defUnhideWhenUsed="1" w:defQFormat="0" w:count="276">
+  <w:latentStyles w:defLockedState="0" w:defUIPriority="99" w:defSemiHidden="1" w:defUnhideWhenUsed="1" w:defQFormat="0" w:count="267">
     <w:lsdException w:name="Normal" w:semiHidden="0" w:uiPriority="0" w:unhideWhenUsed="0" w:qFormat="1"/>
     <w:lsdException w:name="heading 1" w:semiHidden="0" w:uiPriority="9" w:unhideWhenUsed="0" w:qFormat="1"/>
     <w:lsdException w:name="heading 2" w:uiPriority="9" w:qFormat="1"/>
@@ -10600,19 +9264,12 @@
     <w:tblPr>
       <w:tblStyleRowBandSize w:val="1"/>
       <w:tblStyleColBandSize w:val="1"/>
-      <w:tblInd w:w="0" w:type="dxa"/>
       <w:tblBorders>
         <w:top w:val="single" w:sz="8" w:space="0" w:color="0F6FC6"/>
         <w:left w:val="single" w:sz="8" w:space="0" w:color="0F6FC6"/>
         <w:bottom w:val="single" w:sz="8" w:space="0" w:color="0F6FC6"/>
         <w:right w:val="single" w:sz="8" w:space="0" w:color="0F6FC6"/>
       </w:tblBorders>
-      <w:tblCellMar>
-        <w:top w:w="0" w:type="dxa"/>
-        <w:left w:w="108" w:type="dxa"/>
-        <w:bottom w:w="0" w:type="dxa"/>
-        <w:right w:w="108" w:type="dxa"/>
-      </w:tblCellMar>
     </w:tblPr>
     <w:tblStylePr w:type="firstRow">
       <w:pPr>
@@ -10749,7 +9406,6 @@
     <w:uiPriority w:val="59"/>
     <w:rsid w:val="005734C7"/>
     <w:tblPr>
-      <w:tblInd w:w="0" w:type="dxa"/>
       <w:tblBorders>
         <w:top w:val="single" w:sz="4" w:space="0" w:color="auto"/>
         <w:left w:val="single" w:sz="4" w:space="0" w:color="auto"/>
@@ -10758,12 +9414,6 @@
         <w:insideH w:val="single" w:sz="4" w:space="0" w:color="auto"/>
         <w:insideV w:val="single" w:sz="4" w:space="0" w:color="auto"/>
       </w:tblBorders>
-      <w:tblCellMar>
-        <w:top w:w="0" w:type="dxa"/>
-        <w:left w:w="108" w:type="dxa"/>
-        <w:bottom w:w="0" w:type="dxa"/>
-        <w:right w:w="108" w:type="dxa"/>
-      </w:tblCellMar>
     </w:tblPr>
   </w:style>
   <w:style w:type="table" w:styleId="LightList-Accent2">
@@ -10774,19 +9424,12 @@
     <w:tblPr>
       <w:tblStyleRowBandSize w:val="1"/>
       <w:tblStyleColBandSize w:val="1"/>
-      <w:tblInd w:w="0" w:type="dxa"/>
       <w:tblBorders>
         <w:top w:val="single" w:sz="8" w:space="0" w:color="009DD9" w:themeColor="accent2"/>
         <w:left w:val="single" w:sz="8" w:space="0" w:color="009DD9" w:themeColor="accent2"/>
         <w:bottom w:val="single" w:sz="8" w:space="0" w:color="009DD9" w:themeColor="accent2"/>
         <w:right w:val="single" w:sz="8" w:space="0" w:color="009DD9" w:themeColor="accent2"/>
       </w:tblBorders>
-      <w:tblCellMar>
-        <w:top w:w="0" w:type="dxa"/>
-        <w:left w:w="108" w:type="dxa"/>
-        <w:bottom w:w="0" w:type="dxa"/>
-        <w:right w:w="108" w:type="dxa"/>
-      </w:tblCellMar>
     </w:tblPr>
     <w:tblStylePr w:type="firstRow">
       <w:pPr>
@@ -11267,7 +9910,7 @@
 </file>
 
 <file path=customXml/itemProps1.xml><?xml version="1.0" encoding="utf-8"?>
-<ds:datastoreItem xmlns:ds="http://schemas.openxmlformats.org/officeDocument/2006/customXml" ds:itemID="{C41A4692-A1E1-5343-8F59-72A49C97FF0A}">
+<ds:datastoreItem xmlns:ds="http://schemas.openxmlformats.org/officeDocument/2006/customXml" ds:itemID="{B1664E9B-4FC6-47BE-A599-A361550770C5}">
   <ds:schemaRefs>
     <ds:schemaRef ds:uri="http://schemas.openxmlformats.org/officeDocument/2006/bibliography"/>
   </ds:schemaRefs>

</xml_diff>